<commit_message>
Replace tp1_p1.docx : vejam agora e tem lá uma nota, depois digam sff! acham que devemos dizer que as variáveis q n dizem nada são quantitativas?
</commit_message>
<xml_diff>
--- a/tp1_p1.docx
+++ b/tp1_p1.docx
@@ -2,148 +2,959 @@
 <file path=word/document.xml><?xml version="1.0" encoding="utf-8"?>
 <w:document xmlns:wpc="http://schemas.microsoft.com/office/word/2010/wordprocessingCanvas" xmlns:cx="http://schemas.microsoft.com/office/drawing/2014/chartex" xmlns:cx1="http://schemas.microsoft.com/office/drawing/2015/9/8/chartex" xmlns:cx2="http://schemas.microsoft.com/office/drawing/2015/10/21/chartex" xmlns:cx3="http://schemas.microsoft.com/office/drawing/2016/5/9/chartex" xmlns:cx4="http://schemas.microsoft.com/office/drawing/2016/5/10/chartex" xmlns:cx5="http://schemas.microsoft.com/office/drawing/2016/5/11/chartex" xmlns:cx6="http://schemas.microsoft.com/office/drawing/2016/5/12/chartex" xmlns:cx7="http://schemas.microsoft.com/office/drawing/2016/5/13/chartex" xmlns:cx8="http://schemas.microsoft.com/office/drawing/2016/5/14/chartex" xmlns:mc="http://schemas.openxmlformats.org/markup-compatibility/2006" xmlns:aink="http://schemas.microsoft.com/office/drawing/2016/ink" xmlns:am3d="http://schemas.microsoft.com/office/drawing/2017/model3d" xmlns:o="urn:schemas-microsoft-com:office:office" xmlns:r="http://schemas.openxmlformats.org/officeDocument/2006/relationships" xmlns:m="http://schemas.openxmlformats.org/officeDocument/2006/math" xmlns:v="urn:schemas-microsoft-com:vml" xmlns:wp14="http://schemas.microsoft.com/office/word/2010/wordprocessingDrawing" xmlns:wp="http://schemas.openxmlformats.org/drawingml/2006/wordprocessingDrawing" xmlns:w10="urn:schemas-microsoft-com:office:word" xmlns:w="http://schemas.openxmlformats.org/wordprocessingml/2006/main" xmlns:w14="http://schemas.microsoft.com/office/word/2010/wordml" xmlns:w15="http://schemas.microsoft.com/office/word/2012/wordml" xmlns:w16cid="http://schemas.microsoft.com/office/word/2016/wordml/cid" xmlns:w16se="http://schemas.microsoft.com/office/word/2015/wordml/symex" xmlns:wpg="http://schemas.microsoft.com/office/word/2010/wordprocessingGroup" xmlns:wpi="http://schemas.microsoft.com/office/word/2010/wordprocessingInk" xmlns:wne="http://schemas.microsoft.com/office/word/2006/wordml" xmlns:wps="http://schemas.microsoft.com/office/word/2010/wordprocessingShape" mc:Ignorable="w14 w15 w16se w16cid wp14">
   <w:body>
-    <w:p>
-      <w:pPr>
-        <w:pStyle w:val="Ttulo1"/>
-        <w:spacing w:line="276" w:lineRule="auto"/>
-        <w:jc w:val="center"/>
+    <w:sdt>
+      <w:sdtPr>
+        <w:id w:val="1123197650"/>
+        <w:docPartObj>
+          <w:docPartGallery w:val="Cover Pages"/>
+          <w:docPartUnique/>
+        </w:docPartObj>
+      </w:sdtPr>
+      <w:sdtEndPr>
         <w:rPr>
           <w:sz w:val="36"/>
         </w:rPr>
-      </w:pPr>
-      <w:r>
-        <w:rPr>
-          <w:sz w:val="36"/>
-        </w:rPr>
-        <w:t>Trabalho Prático: Aprendizagem Automática I – Parte 1</w:t>
-      </w:r>
-    </w:p>
-    <w:p>
-      <w:pPr>
-        <w:spacing w:line="276" w:lineRule="auto"/>
-        <w:rPr>
-          <w:rFonts w:ascii="Arial" w:hAnsi="Arial" w:cs="Arial"/>
-        </w:rPr>
-      </w:pPr>
-      <w:r>
-        <w:rPr>
-          <w:rFonts w:ascii="Arial" w:hAnsi="Arial" w:cs="Arial"/>
-          <w:b/>
-          <w:sz w:val="24"/>
-        </w:rPr>
-        <w:t>Elementos:</w:t>
-      </w:r>
-      <w:r>
-        <w:rPr>
-          <w:rFonts w:ascii="Arial" w:hAnsi="Arial" w:cs="Arial"/>
-        </w:rPr>
-        <w:t xml:space="preserve"> </w:t>
-      </w:r>
-    </w:p>
-    <w:p>
-      <w:pPr>
-        <w:pStyle w:val="PargrafodaLista"/>
-        <w:numPr>
-          <w:ilvl w:val="0"/>
-          <w:numId w:val="2"/>
-        </w:numPr>
-        <w:spacing w:line="276" w:lineRule="auto"/>
-        <w:rPr>
-          <w:rFonts w:ascii="Arial" w:hAnsi="Arial" w:cs="Arial"/>
-          <w:sz w:val="20"/>
-        </w:rPr>
-      </w:pPr>
-      <w:r>
-        <w:rPr>
-          <w:rFonts w:ascii="Arial" w:hAnsi="Arial" w:cs="Arial"/>
-          <w:sz w:val="20"/>
-        </w:rPr>
-        <w:t>Carlos José Lima Gonçalves</w:t>
-      </w:r>
-      <w:r>
-        <w:rPr>
-          <w:rFonts w:ascii="Arial" w:hAnsi="Arial" w:cs="Arial"/>
-          <w:sz w:val="20"/>
-        </w:rPr>
-        <w:t>,</w:t>
-      </w:r>
-      <w:r>
-        <w:rPr>
-          <w:rFonts w:ascii="Arial" w:hAnsi="Arial" w:cs="Arial"/>
-          <w:sz w:val="20"/>
-        </w:rPr>
-        <w:t xml:space="preserve"> a77278</w:t>
-      </w:r>
-    </w:p>
-    <w:p>
-      <w:pPr>
-        <w:pStyle w:val="PargrafodaLista"/>
-        <w:numPr>
-          <w:ilvl w:val="0"/>
-          <w:numId w:val="2"/>
-        </w:numPr>
-        <w:spacing w:line="276" w:lineRule="auto"/>
-        <w:rPr>
-          <w:rFonts w:ascii="Arial" w:hAnsi="Arial" w:cs="Arial"/>
-          <w:sz w:val="20"/>
-        </w:rPr>
-      </w:pPr>
-      <w:r>
-        <w:rPr>
-          <w:rFonts w:ascii="Arial" w:hAnsi="Arial" w:cs="Arial"/>
-          <w:sz w:val="20"/>
-        </w:rPr>
-        <w:t>José Pedro dos Santos Ferreira</w:t>
-      </w:r>
-      <w:r>
-        <w:rPr>
-          <w:rFonts w:ascii="Arial" w:hAnsi="Arial" w:cs="Arial"/>
-          <w:sz w:val="20"/>
-        </w:rPr>
-        <w:t>,</w:t>
-      </w:r>
-      <w:r>
-        <w:rPr>
-          <w:rFonts w:ascii="Arial" w:hAnsi="Arial" w:cs="Arial"/>
-          <w:sz w:val="20"/>
-        </w:rPr>
-        <w:t xml:space="preserve"> a78452</w:t>
-      </w:r>
-    </w:p>
-    <w:p>
-      <w:pPr>
-        <w:pStyle w:val="PargrafodaLista"/>
-        <w:numPr>
-          <w:ilvl w:val="0"/>
-          <w:numId w:val="2"/>
-        </w:numPr>
-        <w:spacing w:line="276" w:lineRule="auto"/>
-        <w:rPr>
-          <w:rFonts w:ascii="Arial" w:hAnsi="Arial" w:cs="Arial"/>
-        </w:rPr>
-      </w:pPr>
-      <w:r>
-        <w:rPr>
-          <w:rFonts w:ascii="Arial" w:hAnsi="Arial" w:cs="Arial"/>
-          <w:sz w:val="20"/>
-        </w:rPr>
-        <w:t>Ricardo Jorge Marques Peixoto</w:t>
-      </w:r>
-      <w:r>
-        <w:rPr>
-          <w:rFonts w:ascii="Arial" w:hAnsi="Arial" w:cs="Arial"/>
-          <w:sz w:val="20"/>
-        </w:rPr>
-        <w:t>,</w:t>
-      </w:r>
-      <w:r>
-        <w:rPr>
-          <w:rFonts w:ascii="Arial" w:hAnsi="Arial" w:cs="Arial"/>
-          <w:sz w:val="20"/>
-        </w:rPr>
-        <w:t xml:space="preserve"> a78587</w:t>
-      </w:r>
-    </w:p>
+      </w:sdtEndPr>
+      <w:sdtContent>
+        <w:p/>
+        <w:p>
+          <w:pPr>
+            <w:rPr>
+              <w:rFonts w:asciiTheme="majorHAnsi" w:eastAsiaTheme="majorEastAsia" w:hAnsiTheme="majorHAnsi" w:cstheme="majorBidi"/>
+              <w:color w:val="2F5496" w:themeColor="accent1" w:themeShade="BF"/>
+              <w:sz w:val="36"/>
+              <w:szCs w:val="32"/>
+            </w:rPr>
+          </w:pPr>
+          <w:r>
+            <w:rPr>
+              <w:noProof/>
+            </w:rPr>
+            <w:drawing>
+              <wp:anchor distT="0" distB="0" distL="114300" distR="114300" simplePos="0" relativeHeight="251664384" behindDoc="1" locked="0" layoutInCell="1" allowOverlap="1" wp14:anchorId="3E0BAF5B" wp14:editId="5BE66487">
+                <wp:simplePos x="0" y="0"/>
+                <wp:positionH relativeFrom="margin">
+                  <wp:posOffset>1463040</wp:posOffset>
+                </wp:positionH>
+                <wp:positionV relativeFrom="margin">
+                  <wp:posOffset>1109345</wp:posOffset>
+                </wp:positionV>
+                <wp:extent cx="2466975" cy="1694180"/>
+                <wp:effectExtent l="0" t="0" r="9525" b="1270"/>
+                <wp:wrapSquare wrapText="bothSides"/>
+                <wp:docPr id="1" name="Imagem 1"/>
+                <wp:cNvGraphicFramePr>
+                  <a:graphicFrameLocks xmlns:a="http://schemas.openxmlformats.org/drawingml/2006/main" noChangeAspect="1"/>
+                </wp:cNvGraphicFramePr>
+                <a:graphic xmlns:a="http://schemas.openxmlformats.org/drawingml/2006/main">
+                  <a:graphicData uri="http://schemas.openxmlformats.org/drawingml/2006/picture">
+                    <pic:pic xmlns:pic="http://schemas.openxmlformats.org/drawingml/2006/picture">
+                      <pic:nvPicPr>
+                        <pic:cNvPr id="1" name=""/>
+                        <pic:cNvPicPr/>
+                      </pic:nvPicPr>
+                      <pic:blipFill>
+                        <a:blip r:embed="rId6">
+                          <a:extLst>
+                            <a:ext uri="{28A0092B-C50C-407E-A947-70E740481C1C}">
+                              <a14:useLocalDpi xmlns:a14="http://schemas.microsoft.com/office/drawing/2010/main" val="0"/>
+                            </a:ext>
+                          </a:extLst>
+                        </a:blip>
+                        <a:stretch>
+                          <a:fillRect/>
+                        </a:stretch>
+                      </pic:blipFill>
+                      <pic:spPr>
+                        <a:xfrm>
+                          <a:off x="0" y="0"/>
+                          <a:ext cx="2466975" cy="1694180"/>
+                        </a:xfrm>
+                        <a:prstGeom prst="rect">
+                          <a:avLst/>
+                        </a:prstGeom>
+                      </pic:spPr>
+                    </pic:pic>
+                  </a:graphicData>
+                </a:graphic>
+                <wp14:sizeRelH relativeFrom="page">
+                  <wp14:pctWidth>0</wp14:pctWidth>
+                </wp14:sizeRelH>
+                <wp14:sizeRelV relativeFrom="page">
+                  <wp14:pctHeight>0</wp14:pctHeight>
+                </wp14:sizeRelV>
+              </wp:anchor>
+            </w:drawing>
+          </w:r>
+          <w:r>
+            <w:rPr>
+              <w:noProof/>
+            </w:rPr>
+            <mc:AlternateContent>
+              <mc:Choice Requires="wps">
+                <w:drawing>
+                  <wp:anchor distT="0" distB="0" distL="114300" distR="114300" simplePos="0" relativeHeight="251660288" behindDoc="0" locked="0" layoutInCell="1" allowOverlap="1" wp14:anchorId="4ECC6A76" wp14:editId="2CFABD0C">
+                    <wp:simplePos x="0" y="0"/>
+                    <wp:positionH relativeFrom="margin">
+                      <wp:posOffset>-74295</wp:posOffset>
+                    </wp:positionH>
+                    <wp:positionV relativeFrom="margin">
+                      <wp:posOffset>3808095</wp:posOffset>
+                    </wp:positionV>
+                    <wp:extent cx="5753100" cy="1531620"/>
+                    <wp:effectExtent l="0" t="0" r="13335" b="11430"/>
+                    <wp:wrapSquare wrapText="bothSides"/>
+                    <wp:docPr id="113" name="Caixa de Texto 113"/>
+                    <wp:cNvGraphicFramePr/>
+                    <a:graphic xmlns:a="http://schemas.openxmlformats.org/drawingml/2006/main">
+                      <a:graphicData uri="http://schemas.microsoft.com/office/word/2010/wordprocessingShape">
+                        <wps:wsp>
+                          <wps:cNvSpPr txBox="1"/>
+                          <wps:spPr>
+                            <a:xfrm>
+                              <a:off x="0" y="0"/>
+                              <a:ext cx="5753100" cy="1531620"/>
+                            </a:xfrm>
+                            <a:prstGeom prst="rect">
+                              <a:avLst/>
+                            </a:prstGeom>
+                            <a:noFill/>
+                            <a:ln w="6350">
+                              <a:noFill/>
+                            </a:ln>
+                            <a:effectLst/>
+                          </wps:spPr>
+                          <wps:style>
+                            <a:lnRef idx="0">
+                              <a:schemeClr val="accent1"/>
+                            </a:lnRef>
+                            <a:fillRef idx="0">
+                              <a:schemeClr val="accent1"/>
+                            </a:fillRef>
+                            <a:effectRef idx="0">
+                              <a:schemeClr val="accent1"/>
+                            </a:effectRef>
+                            <a:fontRef idx="minor">
+                              <a:schemeClr val="dk1"/>
+                            </a:fontRef>
+                          </wps:style>
+                          <wps:txbx>
+                            <w:txbxContent>
+                              <w:p>
+                                <w:pPr>
+                                  <w:pStyle w:val="SemEspaamento"/>
+                                  <w:jc w:val="center"/>
+                                  <w:rPr>
+                                    <w:rFonts w:asciiTheme="majorHAnsi" w:eastAsiaTheme="majorEastAsia" w:hAnsiTheme="majorHAnsi" w:cstheme="majorBidi"/>
+                                    <w:color w:val="2F5496" w:themeColor="accent1" w:themeShade="BF"/>
+                                    <w:sz w:val="26"/>
+                                    <w:szCs w:val="26"/>
+                                    <w:lang w:eastAsia="en-US"/>
+                                  </w:rPr>
+                                </w:pPr>
+                                <w:sdt>
+                                  <w:sdtPr>
+                                    <w:rPr>
+                                      <w:caps/>
+                                      <w:color w:val="323E4F" w:themeColor="text2" w:themeShade="BF"/>
+                                      <w:sz w:val="52"/>
+                                      <w:szCs w:val="52"/>
+                                    </w:rPr>
+                                    <w:alias w:val="Título"/>
+                                    <w:tag w:val=""/>
+                                    <w:id w:val="815224925"/>
+                                    <w:dataBinding w:prefixMappings="xmlns:ns0='http://purl.org/dc/elements/1.1/' xmlns:ns1='http://schemas.openxmlformats.org/package/2006/metadata/core-properties' " w:xpath="/ns1:coreProperties[1]/ns0:title[1]" w:storeItemID="{6C3C8BC8-F283-45AE-878A-BAB7291924A1}"/>
+                                    <w:text w:multiLine="1"/>
+                                  </w:sdtPr>
+                                  <w:sdtContent>
+                                    <w:r>
+                                      <w:rPr>
+                                        <w:caps/>
+                                        <w:color w:val="323E4F" w:themeColor="text2" w:themeShade="BF"/>
+                                        <w:sz w:val="52"/>
+                                        <w:szCs w:val="52"/>
+                                      </w:rPr>
+                                      <w:t>APRENDIZAGEM AUTOMÁTICA I</w:t>
+                                    </w:r>
+                                    <w:r>
+                                      <w:rPr>
+                                        <w:caps/>
+                                        <w:color w:val="323E4F" w:themeColor="text2" w:themeShade="BF"/>
+                                        <w:sz w:val="52"/>
+                                        <w:szCs w:val="52"/>
+                                      </w:rPr>
+                                      <w:br/>
+                                      <w:t>Trabalho Prático</w:t>
+                                    </w:r>
+                                    <w:r>
+                                      <w:rPr>
+                                        <w:caps/>
+                                        <w:color w:val="323E4F" w:themeColor="text2" w:themeShade="BF"/>
+                                        <w:sz w:val="52"/>
+                                        <w:szCs w:val="52"/>
+                                      </w:rPr>
+                                      <w:br/>
+                                    </w:r>
+                                  </w:sdtContent>
+                                </w:sdt>
+                              </w:p>
+                              <w:sdt>
+                                <w:sdtPr>
+                                  <w:rPr>
+                                    <w:smallCaps/>
+                                    <w:color w:val="44546A" w:themeColor="text2"/>
+                                    <w:sz w:val="36"/>
+                                    <w:szCs w:val="36"/>
+                                  </w:rPr>
+                                  <w:alias w:val="Subtítulo"/>
+                                  <w:tag w:val=""/>
+                                  <w:id w:val="1007475522"/>
+                                  <w:dataBinding w:prefixMappings="xmlns:ns0='http://purl.org/dc/elements/1.1/' xmlns:ns1='http://schemas.openxmlformats.org/package/2006/metadata/core-properties' " w:xpath="/ns1:coreProperties[1]/ns0:subject[1]" w:storeItemID="{6C3C8BC8-F283-45AE-878A-BAB7291924A1}"/>
+                                  <w:text/>
+                                </w:sdtPr>
+                                <w:sdtContent>
+                                  <w:p>
+                                    <w:pPr>
+                                      <w:pStyle w:val="SemEspaamento"/>
+                                      <w:jc w:val="center"/>
+                                      <w:rPr>
+                                        <w:smallCaps/>
+                                        <w:color w:val="44546A" w:themeColor="text2"/>
+                                        <w:sz w:val="36"/>
+                                        <w:szCs w:val="36"/>
+                                      </w:rPr>
+                                    </w:pPr>
+                                    <w:r>
+                                      <w:rPr>
+                                        <w:smallCaps/>
+                                        <w:color w:val="44546A" w:themeColor="text2"/>
+                                        <w:sz w:val="36"/>
+                                        <w:szCs w:val="36"/>
+                                      </w:rPr>
+                                      <w:t>Parte 1</w:t>
+                                    </w:r>
+                                  </w:p>
+                                </w:sdtContent>
+                              </w:sdt>
+                            </w:txbxContent>
+                          </wps:txbx>
+                          <wps:bodyPr rot="0" spcFirstLastPara="0" vertOverflow="overflow" horzOverflow="overflow" vert="horz" wrap="square" lIns="0" tIns="0" rIns="0" bIns="0" numCol="1" spcCol="0" rtlCol="0" fromWordArt="0" anchor="b" anchorCtr="0" forceAA="0" compatLnSpc="1">
+                            <a:prstTxWarp prst="textNoShape">
+                              <a:avLst/>
+                            </a:prstTxWarp>
+                            <a:noAutofit/>
+                          </wps:bodyPr>
+                        </wps:wsp>
+                      </a:graphicData>
+                    </a:graphic>
+                    <wp14:sizeRelH relativeFrom="page">
+                      <wp14:pctWidth>73400</wp14:pctWidth>
+                    </wp14:sizeRelH>
+                    <wp14:sizeRelV relativeFrom="page">
+                      <wp14:pctHeight>0</wp14:pctHeight>
+                    </wp14:sizeRelV>
+                  </wp:anchor>
+                </w:drawing>
+              </mc:Choice>
+              <mc:Fallback>
+                <w:pict>
+                  <v:shapetype w14:anchorId="4ECC6A76" id="_x0000_t202" coordsize="21600,21600" o:spt="202" path="m,l,21600r21600,l21600,xe">
+                    <v:stroke joinstyle="miter"/>
+                    <v:path gradientshapeok="t" o:connecttype="rect"/>
+                  </v:shapetype>
+                  <v:shape id="Caixa de Texto 113" o:spid="_x0000_s1026" type="#_x0000_t202" style="position:absolute;margin-left:-5.85pt;margin-top:299.85pt;width:453pt;height:120.6pt;z-index:251660288;visibility:visible;mso-wrap-style:square;mso-width-percent:734;mso-height-percent:0;mso-wrap-distance-left:9pt;mso-wrap-distance-top:0;mso-wrap-distance-right:9pt;mso-wrap-distance-bottom:0;mso-position-horizontal:absolute;mso-position-horizontal-relative:margin;mso-position-vertical:absolute;mso-position-vertical-relative:margin;mso-width-percent:734;mso-height-percent:0;mso-width-relative:page;mso-height-relative:page;v-text-anchor:bottom" o:gfxdata="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" filled="f" stroked="f" strokeweight=".5pt">
+                    <v:textbox inset="0,0,0,0">
+                      <w:txbxContent>
+                        <w:p>
+                          <w:pPr>
+                            <w:pStyle w:val="SemEspaamento"/>
+                            <w:jc w:val="center"/>
+                            <w:rPr>
+                              <w:rFonts w:asciiTheme="majorHAnsi" w:eastAsiaTheme="majorEastAsia" w:hAnsiTheme="majorHAnsi" w:cstheme="majorBidi"/>
+                              <w:color w:val="2F5496" w:themeColor="accent1" w:themeShade="BF"/>
+                              <w:sz w:val="26"/>
+                              <w:szCs w:val="26"/>
+                              <w:lang w:eastAsia="en-US"/>
+                            </w:rPr>
+                          </w:pPr>
+                          <w:sdt>
+                            <w:sdtPr>
+                              <w:rPr>
+                                <w:caps/>
+                                <w:color w:val="323E4F" w:themeColor="text2" w:themeShade="BF"/>
+                                <w:sz w:val="52"/>
+                                <w:szCs w:val="52"/>
+                              </w:rPr>
+                              <w:alias w:val="Título"/>
+                              <w:tag w:val=""/>
+                              <w:id w:val="815224925"/>
+                              <w:dataBinding w:prefixMappings="xmlns:ns0='http://purl.org/dc/elements/1.1/' xmlns:ns1='http://schemas.openxmlformats.org/package/2006/metadata/core-properties' " w:xpath="/ns1:coreProperties[1]/ns0:title[1]" w:storeItemID="{6C3C8BC8-F283-45AE-878A-BAB7291924A1}"/>
+                              <w:text w:multiLine="1"/>
+                            </w:sdtPr>
+                            <w:sdtContent>
+                              <w:r>
+                                <w:rPr>
+                                  <w:caps/>
+                                  <w:color w:val="323E4F" w:themeColor="text2" w:themeShade="BF"/>
+                                  <w:sz w:val="52"/>
+                                  <w:szCs w:val="52"/>
+                                </w:rPr>
+                                <w:t>APRENDIZAGEM AUTOMÁTICA I</w:t>
+                              </w:r>
+                              <w:r>
+                                <w:rPr>
+                                  <w:caps/>
+                                  <w:color w:val="323E4F" w:themeColor="text2" w:themeShade="BF"/>
+                                  <w:sz w:val="52"/>
+                                  <w:szCs w:val="52"/>
+                                </w:rPr>
+                                <w:br/>
+                                <w:t>Trabalho Prático</w:t>
+                              </w:r>
+                              <w:r>
+                                <w:rPr>
+                                  <w:caps/>
+                                  <w:color w:val="323E4F" w:themeColor="text2" w:themeShade="BF"/>
+                                  <w:sz w:val="52"/>
+                                  <w:szCs w:val="52"/>
+                                </w:rPr>
+                                <w:br/>
+                              </w:r>
+                            </w:sdtContent>
+                          </w:sdt>
+                        </w:p>
+                        <w:sdt>
+                          <w:sdtPr>
+                            <w:rPr>
+                              <w:smallCaps/>
+                              <w:color w:val="44546A" w:themeColor="text2"/>
+                              <w:sz w:val="36"/>
+                              <w:szCs w:val="36"/>
+                            </w:rPr>
+                            <w:alias w:val="Subtítulo"/>
+                            <w:tag w:val=""/>
+                            <w:id w:val="1007475522"/>
+                            <w:dataBinding w:prefixMappings="xmlns:ns0='http://purl.org/dc/elements/1.1/' xmlns:ns1='http://schemas.openxmlformats.org/package/2006/metadata/core-properties' " w:xpath="/ns1:coreProperties[1]/ns0:subject[1]" w:storeItemID="{6C3C8BC8-F283-45AE-878A-BAB7291924A1}"/>
+                            <w:text/>
+                          </w:sdtPr>
+                          <w:sdtContent>
+                            <w:p>
+                              <w:pPr>
+                                <w:pStyle w:val="SemEspaamento"/>
+                                <w:jc w:val="center"/>
+                                <w:rPr>
+                                  <w:smallCaps/>
+                                  <w:color w:val="44546A" w:themeColor="text2"/>
+                                  <w:sz w:val="36"/>
+                                  <w:szCs w:val="36"/>
+                                </w:rPr>
+                              </w:pPr>
+                              <w:r>
+                                <w:rPr>
+                                  <w:smallCaps/>
+                                  <w:color w:val="44546A" w:themeColor="text2"/>
+                                  <w:sz w:val="36"/>
+                                  <w:szCs w:val="36"/>
+                                </w:rPr>
+                                <w:t>Parte 1</w:t>
+                              </w:r>
+                            </w:p>
+                          </w:sdtContent>
+                        </w:sdt>
+                      </w:txbxContent>
+                    </v:textbox>
+                    <w10:wrap type="square" anchorx="margin" anchory="margin"/>
+                  </v:shape>
+                </w:pict>
+              </mc:Fallback>
+            </mc:AlternateContent>
+          </w:r>
+          <w:r>
+            <w:rPr>
+              <w:noProof/>
+            </w:rPr>
+            <mc:AlternateContent>
+              <mc:Choice Requires="wps">
+                <w:drawing>
+                  <wp:anchor distT="0" distB="0" distL="114300" distR="114300" simplePos="0" relativeHeight="251663360" behindDoc="0" locked="0" layoutInCell="1" allowOverlap="1" wp14:anchorId="0EBFFDB0" wp14:editId="27AAD3D4">
+                    <wp:simplePos x="0" y="0"/>
+                    <wp:positionH relativeFrom="margin">
+                      <wp:posOffset>356870</wp:posOffset>
+                    </wp:positionH>
+                    <wp:positionV relativeFrom="margin">
+                      <wp:posOffset>6637020</wp:posOffset>
+                    </wp:positionV>
+                    <wp:extent cx="4686300" cy="942975"/>
+                    <wp:effectExtent l="0" t="0" r="0" b="9525"/>
+                    <wp:wrapSquare wrapText="bothSides"/>
+                    <wp:docPr id="2" name="Caixa de texto 2"/>
+                    <wp:cNvGraphicFramePr/>
+                    <a:graphic xmlns:a="http://schemas.openxmlformats.org/drawingml/2006/main">
+                      <a:graphicData uri="http://schemas.microsoft.com/office/word/2010/wordprocessingShape">
+                        <wps:wsp>
+                          <wps:cNvSpPr txBox="1"/>
+                          <wps:spPr>
+                            <a:xfrm>
+                              <a:off x="0" y="0"/>
+                              <a:ext cx="4686300" cy="942975"/>
+                            </a:xfrm>
+                            <a:prstGeom prst="rect">
+                              <a:avLst/>
+                            </a:prstGeom>
+                            <a:solidFill>
+                              <a:schemeClr val="lt1"/>
+                            </a:solidFill>
+                            <a:ln w="6350">
+                              <a:noFill/>
+                            </a:ln>
+                          </wps:spPr>
+                          <wps:txbx>
+                            <w:txbxContent>
+                              <w:p>
+                                <w:pPr>
+                                  <w:pStyle w:val="Ttulo2"/>
+                                  <w:spacing w:line="276" w:lineRule="auto"/>
+                                  <w:jc w:val="center"/>
+                                  <w:rPr>
+                                    <w:color w:val="auto"/>
+                                  </w:rPr>
+                                </w:pPr>
+                                <w:r>
+                                  <w:rPr>
+                                    <w:color w:val="auto"/>
+                                  </w:rPr>
+                                  <w:t>Carlos José Lima Gonçalves, a77278</w:t>
+                                </w:r>
+                              </w:p>
+                              <w:p>
+                                <w:pPr>
+                                  <w:pStyle w:val="Ttulo2"/>
+                                  <w:spacing w:line="276" w:lineRule="auto"/>
+                                  <w:jc w:val="center"/>
+                                  <w:rPr>
+                                    <w:color w:val="auto"/>
+                                  </w:rPr>
+                                </w:pPr>
+                                <w:r>
+                                  <w:rPr>
+                                    <w:color w:val="auto"/>
+                                  </w:rPr>
+                                  <w:t>José Pedro dos Santos Ferreira, a78452</w:t>
+                                </w:r>
+                              </w:p>
+                              <w:p>
+                                <w:pPr>
+                                  <w:pStyle w:val="Ttulo2"/>
+                                  <w:spacing w:line="276" w:lineRule="auto"/>
+                                  <w:jc w:val="center"/>
+                                  <w:rPr>
+                                    <w:color w:val="auto"/>
+                                  </w:rPr>
+                                </w:pPr>
+                                <w:r>
+                                  <w:rPr>
+                                    <w:color w:val="auto"/>
+                                  </w:rPr>
+                                  <w:t xml:space="preserve">Ricardo Jorge Marques Peixoto, </w:t>
+                                </w:r>
+                                <w:r>
+                                  <w:rPr>
+                                    <w:color w:val="auto"/>
+                                  </w:rPr>
+                                  <w:t>a</w:t>
+                                </w:r>
+                                <w:bookmarkStart w:id="0" w:name="_GoBack"/>
+                                <w:bookmarkEnd w:id="0"/>
+                                <w:r>
+                                  <w:rPr>
+                                    <w:color w:val="auto"/>
+                                  </w:rPr>
+                                  <w:t>78587</w:t>
+                                </w:r>
+                              </w:p>
+                            </w:txbxContent>
+                          </wps:txbx>
+                          <wps:bodyPr rot="0" spcFirstLastPara="0" vertOverflow="overflow" horzOverflow="overflow" vert="horz" wrap="square" lIns="91440" tIns="45720" rIns="91440" bIns="45720" numCol="1" spcCol="0" rtlCol="0" fromWordArt="0" anchor="t" anchorCtr="0" forceAA="0" compatLnSpc="1">
+                            <a:prstTxWarp prst="textNoShape">
+                              <a:avLst/>
+                            </a:prstTxWarp>
+                            <a:noAutofit/>
+                          </wps:bodyPr>
+                        </wps:wsp>
+                      </a:graphicData>
+                    </a:graphic>
+                    <wp14:sizeRelH relativeFrom="margin">
+                      <wp14:pctWidth>0</wp14:pctWidth>
+                    </wp14:sizeRelH>
+                    <wp14:sizeRelV relativeFrom="margin">
+                      <wp14:pctHeight>0</wp14:pctHeight>
+                    </wp14:sizeRelV>
+                  </wp:anchor>
+                </w:drawing>
+              </mc:Choice>
+              <mc:Fallback>
+                <w:pict>
+                  <v:shape w14:anchorId="0EBFFDB0" id="Caixa de texto 2" o:spid="_x0000_s1027" type="#_x0000_t202" style="position:absolute;margin-left:28.1pt;margin-top:522.6pt;width:369pt;height:74.25pt;z-index:251663360;visibility:visible;mso-wrap-style:square;mso-width-percent:0;mso-height-percent:0;mso-wrap-distance-left:9pt;mso-wrap-distance-top:0;mso-wrap-distance-right:9pt;mso-wrap-distance-bottom:0;mso-position-horizontal:absolute;mso-position-horizontal-relative:margin;mso-position-vertical:absolute;mso-position-vertical-relative:margin;mso-width-percent:0;mso-height-percent:0;mso-width-relative:margin;mso-height-relative:margin;v-text-anchor:top" o:gfxdata="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" fillcolor="white [3201]" stroked="f" strokeweight=".5pt">
+                    <v:textbox>
+                      <w:txbxContent>
+                        <w:p>
+                          <w:pPr>
+                            <w:pStyle w:val="Ttulo2"/>
+                            <w:spacing w:line="276" w:lineRule="auto"/>
+                            <w:jc w:val="center"/>
+                            <w:rPr>
+                              <w:color w:val="auto"/>
+                            </w:rPr>
+                          </w:pPr>
+                          <w:r>
+                            <w:rPr>
+                              <w:color w:val="auto"/>
+                            </w:rPr>
+                            <w:t>Carlos José Lima Gonçalves, a77278</w:t>
+                          </w:r>
+                        </w:p>
+                        <w:p>
+                          <w:pPr>
+                            <w:pStyle w:val="Ttulo2"/>
+                            <w:spacing w:line="276" w:lineRule="auto"/>
+                            <w:jc w:val="center"/>
+                            <w:rPr>
+                              <w:color w:val="auto"/>
+                            </w:rPr>
+                          </w:pPr>
+                          <w:r>
+                            <w:rPr>
+                              <w:color w:val="auto"/>
+                            </w:rPr>
+                            <w:t>José Pedro dos Santos Ferreira, a78452</w:t>
+                          </w:r>
+                        </w:p>
+                        <w:p>
+                          <w:pPr>
+                            <w:pStyle w:val="Ttulo2"/>
+                            <w:spacing w:line="276" w:lineRule="auto"/>
+                            <w:jc w:val="center"/>
+                            <w:rPr>
+                              <w:color w:val="auto"/>
+                            </w:rPr>
+                          </w:pPr>
+                          <w:r>
+                            <w:rPr>
+                              <w:color w:val="auto"/>
+                            </w:rPr>
+                            <w:t xml:space="preserve">Ricardo Jorge Marques Peixoto, </w:t>
+                          </w:r>
+                          <w:r>
+                            <w:rPr>
+                              <w:color w:val="auto"/>
+                            </w:rPr>
+                            <w:t>a</w:t>
+                          </w:r>
+                          <w:bookmarkStart w:id="1" w:name="_GoBack"/>
+                          <w:bookmarkEnd w:id="1"/>
+                          <w:r>
+                            <w:rPr>
+                              <w:color w:val="auto"/>
+                            </w:rPr>
+                            <w:t>78587</w:t>
+                          </w:r>
+                        </w:p>
+                      </w:txbxContent>
+                    </v:textbox>
+                    <w10:wrap type="square" anchorx="margin" anchory="margin"/>
+                  </v:shape>
+                </w:pict>
+              </mc:Fallback>
+            </mc:AlternateContent>
+          </w:r>
+          <w:r>
+            <w:rPr>
+              <w:noProof/>
+            </w:rPr>
+            <mc:AlternateContent>
+              <mc:Choice Requires="wps">
+                <w:drawing>
+                  <wp:anchor distT="0" distB="0" distL="114300" distR="114300" simplePos="0" relativeHeight="251662336" behindDoc="0" locked="0" layoutInCell="1" allowOverlap="1" wp14:anchorId="617D6CE4" wp14:editId="540298B7">
+                    <wp:simplePos x="0" y="0"/>
+                    <mc:AlternateContent>
+                      <mc:Choice Requires="wp14">
+                        <wp:positionH relativeFrom="page">
+                          <wp14:pctPosHOffset>15000</wp14:pctPosHOffset>
+                        </wp:positionH>
+                      </mc:Choice>
+                      <mc:Fallback>
+                        <wp:positionH relativeFrom="page">
+                          <wp:posOffset>1133475</wp:posOffset>
+                        </wp:positionH>
+                      </mc:Fallback>
+                    </mc:AlternateContent>
+                    <mc:AlternateContent>
+                      <mc:Choice Requires="wp14">
+                        <wp:positionV relativeFrom="page">
+                          <wp14:pctPosVOffset>9100</wp14:pctPosVOffset>
+                        </wp:positionV>
+                      </mc:Choice>
+                      <mc:Fallback>
+                        <wp:positionV relativeFrom="page">
+                          <wp:posOffset>972820</wp:posOffset>
+                        </wp:positionV>
+                      </mc:Fallback>
+                    </mc:AlternateContent>
+                    <wp:extent cx="3660775" cy="3651250"/>
+                    <wp:effectExtent l="0" t="0" r="10160" b="7620"/>
+                    <wp:wrapSquare wrapText="bothSides"/>
+                    <wp:docPr id="111" name="Caixa de Texto 111"/>
+                    <wp:cNvGraphicFramePr/>
+                    <a:graphic xmlns:a="http://schemas.openxmlformats.org/drawingml/2006/main">
+                      <a:graphicData uri="http://schemas.microsoft.com/office/word/2010/wordprocessingShape">
+                        <wps:wsp>
+                          <wps:cNvSpPr txBox="1"/>
+                          <wps:spPr>
+                            <a:xfrm>
+                              <a:off x="0" y="0"/>
+                              <a:ext cx="3660775" cy="3651250"/>
+                            </a:xfrm>
+                            <a:prstGeom prst="rect">
+                              <a:avLst/>
+                            </a:prstGeom>
+                            <a:noFill/>
+                            <a:ln w="6350">
+                              <a:noFill/>
+                            </a:ln>
+                            <a:effectLst/>
+                          </wps:spPr>
+                          <wps:style>
+                            <a:lnRef idx="0">
+                              <a:schemeClr val="accent1"/>
+                            </a:lnRef>
+                            <a:fillRef idx="0">
+                              <a:schemeClr val="accent1"/>
+                            </a:fillRef>
+                            <a:effectRef idx="0">
+                              <a:schemeClr val="accent1"/>
+                            </a:effectRef>
+                            <a:fontRef idx="minor">
+                              <a:schemeClr val="dk1"/>
+                            </a:fontRef>
+                          </wps:style>
+                          <wps:txbx>
+                            <w:txbxContent>
+                              <w:sdt>
+                                <w:sdtPr>
+                                  <w:rPr>
+                                    <w:caps/>
+                                    <w:color w:val="323E4F" w:themeColor="text2" w:themeShade="BF"/>
+                                    <w:sz w:val="40"/>
+                                    <w:szCs w:val="40"/>
+                                  </w:rPr>
+                                  <w:alias w:val="Data de Publicação"/>
+                                  <w:tag w:val=""/>
+                                  <w:id w:val="-821121397"/>
+                                  <w:dataBinding w:prefixMappings="xmlns:ns0='http://schemas.microsoft.com/office/2006/coverPageProps' " w:xpath="/ns0:CoverPageProperties[1]/ns0:PublishDate[1]" w:storeItemID="{55AF091B-3C7A-41E3-B477-F2FDAA23CFDA}"/>
+                                  <w:date w:fullDate="2018-11-14T00:00:00Z">
+                                    <w:dateFormat w:val="d 'de' MMMM 'de' yyyy"/>
+                                    <w:lid w:val="pt-PT"/>
+                                    <w:storeMappedDataAs w:val="dateTime"/>
+                                    <w:calendar w:val="gregorian"/>
+                                  </w:date>
+                                </w:sdtPr>
+                                <w:sdtContent>
+                                  <w:p>
+                                    <w:pPr>
+                                      <w:pStyle w:val="SemEspaamento"/>
+                                      <w:jc w:val="right"/>
+                                      <w:rPr>
+                                        <w:caps/>
+                                        <w:color w:val="323E4F" w:themeColor="text2" w:themeShade="BF"/>
+                                        <w:sz w:val="40"/>
+                                        <w:szCs w:val="40"/>
+                                      </w:rPr>
+                                    </w:pPr>
+                                    <w:r>
+                                      <w:rPr>
+                                        <w:caps/>
+                                        <w:color w:val="323E4F" w:themeColor="text2" w:themeShade="BF"/>
+                                        <w:sz w:val="40"/>
+                                        <w:szCs w:val="40"/>
+                                      </w:rPr>
+                                      <w:t xml:space="preserve">14 de </w:t>
+                                    </w:r>
+                                    <w:proofErr w:type="gramStart"/>
+                                    <w:r>
+                                      <w:rPr>
+                                        <w:caps/>
+                                        <w:color w:val="323E4F" w:themeColor="text2" w:themeShade="BF"/>
+                                        <w:sz w:val="40"/>
+                                        <w:szCs w:val="40"/>
+                                      </w:rPr>
+                                      <w:t>novembro</w:t>
+                                    </w:r>
+                                    <w:proofErr w:type="gramEnd"/>
+                                    <w:r>
+                                      <w:rPr>
+                                        <w:caps/>
+                                        <w:color w:val="323E4F" w:themeColor="text2" w:themeShade="BF"/>
+                                        <w:sz w:val="40"/>
+                                        <w:szCs w:val="40"/>
+                                      </w:rPr>
+                                      <w:t xml:space="preserve"> de 2018</w:t>
+                                    </w:r>
+                                  </w:p>
+                                </w:sdtContent>
+                              </w:sdt>
+                            </w:txbxContent>
+                          </wps:txbx>
+                          <wps:bodyPr rot="0" spcFirstLastPara="0" vertOverflow="overflow" horzOverflow="overflow" vert="horz" wrap="square" lIns="0" tIns="0" rIns="0" bIns="0" numCol="1" spcCol="0" rtlCol="0" fromWordArt="0" anchor="b" anchorCtr="0" forceAA="0" compatLnSpc="1">
+                            <a:prstTxWarp prst="textNoShape">
+                              <a:avLst/>
+                            </a:prstTxWarp>
+                            <a:spAutoFit/>
+                          </wps:bodyPr>
+                        </wps:wsp>
+                      </a:graphicData>
+                    </a:graphic>
+                    <wp14:sizeRelH relativeFrom="page">
+                      <wp14:pctWidth>73400</wp14:pctWidth>
+                    </wp14:sizeRelH>
+                    <wp14:sizeRelV relativeFrom="page">
+                      <wp14:pctHeight>36300</wp14:pctHeight>
+                    </wp14:sizeRelV>
+                  </wp:anchor>
+                </w:drawing>
+              </mc:Choice>
+              <mc:Fallback>
+                <w:pict>
+                  <v:shape w14:anchorId="617D6CE4" id="Caixa de Texto 111" o:spid="_x0000_s1028" type="#_x0000_t202" style="position:absolute;margin-left:0;margin-top:0;width:288.25pt;height:287.5pt;z-index:251662336;visibility:visible;mso-wrap-style:square;mso-width-percent:734;mso-height-percent:363;mso-left-percent:150;mso-top-percent:91;mso-wrap-distance-left:9pt;mso-wrap-distance-top:0;mso-wrap-distance-right:9pt;mso-wrap-distance-bottom:0;mso-position-horizontal-relative:page;mso-position-vertical-relative:page;mso-width-percent:734;mso-height-percent:363;mso-left-percent:150;mso-top-percent:91;mso-width-relative:page;mso-height-relative:page;v-text-anchor:bottom" o:gfxdata="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" filled="f" stroked="f" strokeweight=".5pt">
+                    <v:textbox style="mso-fit-shape-to-text:t" inset="0,0,0,0">
+                      <w:txbxContent>
+                        <w:sdt>
+                          <w:sdtPr>
+                            <w:rPr>
+                              <w:caps/>
+                              <w:color w:val="323E4F" w:themeColor="text2" w:themeShade="BF"/>
+                              <w:sz w:val="40"/>
+                              <w:szCs w:val="40"/>
+                            </w:rPr>
+                            <w:alias w:val="Data de Publicação"/>
+                            <w:tag w:val=""/>
+                            <w:id w:val="-821121397"/>
+                            <w:dataBinding w:prefixMappings="xmlns:ns0='http://schemas.microsoft.com/office/2006/coverPageProps' " w:xpath="/ns0:CoverPageProperties[1]/ns0:PublishDate[1]" w:storeItemID="{55AF091B-3C7A-41E3-B477-F2FDAA23CFDA}"/>
+                            <w:date w:fullDate="2018-11-14T00:00:00Z">
+                              <w:dateFormat w:val="d 'de' MMMM 'de' yyyy"/>
+                              <w:lid w:val="pt-PT"/>
+                              <w:storeMappedDataAs w:val="dateTime"/>
+                              <w:calendar w:val="gregorian"/>
+                            </w:date>
+                          </w:sdtPr>
+                          <w:sdtContent>
+                            <w:p>
+                              <w:pPr>
+                                <w:pStyle w:val="SemEspaamento"/>
+                                <w:jc w:val="right"/>
+                                <w:rPr>
+                                  <w:caps/>
+                                  <w:color w:val="323E4F" w:themeColor="text2" w:themeShade="BF"/>
+                                  <w:sz w:val="40"/>
+                                  <w:szCs w:val="40"/>
+                                </w:rPr>
+                              </w:pPr>
+                              <w:r>
+                                <w:rPr>
+                                  <w:caps/>
+                                  <w:color w:val="323E4F" w:themeColor="text2" w:themeShade="BF"/>
+                                  <w:sz w:val="40"/>
+                                  <w:szCs w:val="40"/>
+                                </w:rPr>
+                                <w:t xml:space="preserve">14 de </w:t>
+                              </w:r>
+                              <w:proofErr w:type="gramStart"/>
+                              <w:r>
+                                <w:rPr>
+                                  <w:caps/>
+                                  <w:color w:val="323E4F" w:themeColor="text2" w:themeShade="BF"/>
+                                  <w:sz w:val="40"/>
+                                  <w:szCs w:val="40"/>
+                                </w:rPr>
+                                <w:t>novembro</w:t>
+                              </w:r>
+                              <w:proofErr w:type="gramEnd"/>
+                              <w:r>
+                                <w:rPr>
+                                  <w:caps/>
+                                  <w:color w:val="323E4F" w:themeColor="text2" w:themeShade="BF"/>
+                                  <w:sz w:val="40"/>
+                                  <w:szCs w:val="40"/>
+                                </w:rPr>
+                                <w:t xml:space="preserve"> de 2018</w:t>
+                              </w:r>
+                            </w:p>
+                          </w:sdtContent>
+                        </w:sdt>
+                      </w:txbxContent>
+                    </v:textbox>
+                    <w10:wrap type="square" anchorx="page" anchory="page"/>
+                  </v:shape>
+                </w:pict>
+              </mc:Fallback>
+            </mc:AlternateContent>
+          </w:r>
+          <w:r>
+            <w:rPr>
+              <w:noProof/>
+            </w:rPr>
+            <mc:AlternateContent>
+              <mc:Choice Requires="wpg">
+                <w:drawing>
+                  <wp:anchor distT="0" distB="0" distL="114300" distR="114300" simplePos="0" relativeHeight="251659264" behindDoc="0" locked="0" layoutInCell="1" allowOverlap="1" wp14:anchorId="5C8F6F28" wp14:editId="1A0FA1B3">
+                    <wp:simplePos x="0" y="0"/>
+                    <mc:AlternateContent>
+                      <mc:Choice Requires="wp14">
+                        <wp:positionH relativeFrom="page">
+                          <wp14:pctPosHOffset>4500</wp14:pctPosHOffset>
+                        </wp:positionH>
+                      </mc:Choice>
+                      <mc:Fallback>
+                        <wp:positionH relativeFrom="page">
+                          <wp:posOffset>339725</wp:posOffset>
+                        </wp:positionH>
+                      </mc:Fallback>
+                    </mc:AlternateContent>
+                    <wp:positionV relativeFrom="page">
+                      <wp:align>center</wp:align>
+                    </wp:positionV>
+                    <wp:extent cx="228600" cy="9144000"/>
+                    <wp:effectExtent l="0" t="0" r="9525" b="0"/>
+                    <wp:wrapNone/>
+                    <wp:docPr id="114" name="Grupo 114"/>
+                    <wp:cNvGraphicFramePr/>
+                    <a:graphic xmlns:a="http://schemas.openxmlformats.org/drawingml/2006/main">
+                      <a:graphicData uri="http://schemas.microsoft.com/office/word/2010/wordprocessingGroup">
+                        <wpg:wgp>
+                          <wpg:cNvGrpSpPr/>
+                          <wpg:grpSpPr>
+                            <a:xfrm>
+                              <a:off x="0" y="0"/>
+                              <a:ext cx="228600" cy="9144000"/>
+                              <a:chOff x="0" y="0"/>
+                              <a:chExt cx="228600" cy="9144000"/>
+                            </a:xfrm>
+                          </wpg:grpSpPr>
+                          <wps:wsp>
+                            <wps:cNvPr id="115" name="Retângulo 115"/>
+                            <wps:cNvSpPr/>
+                            <wps:spPr>
+                              <a:xfrm>
+                                <a:off x="0" y="0"/>
+                                <a:ext cx="228600" cy="8782050"/>
+                              </a:xfrm>
+                              <a:prstGeom prst="rect">
+                                <a:avLst/>
+                              </a:prstGeom>
+                              <a:solidFill>
+                                <a:schemeClr val="accent2"/>
+                              </a:solidFill>
+                              <a:ln>
+                                <a:noFill/>
+                              </a:ln>
+                            </wps:spPr>
+                            <wps:style>
+                              <a:lnRef idx="2">
+                                <a:schemeClr val="accent1">
+                                  <a:shade val="50000"/>
+                                </a:schemeClr>
+                              </a:lnRef>
+                              <a:fillRef idx="1">
+                                <a:schemeClr val="accent1"/>
+                              </a:fillRef>
+                              <a:effectRef idx="0">
+                                <a:schemeClr val="accent1"/>
+                              </a:effectRef>
+                              <a:fontRef idx="minor">
+                                <a:schemeClr val="lt1"/>
+                              </a:fontRef>
+                            </wps:style>
+                            <wps:bodyPr rot="0" spcFirstLastPara="0" vertOverflow="overflow" horzOverflow="overflow" vert="horz" wrap="square" lIns="91440" tIns="45720" rIns="91440" bIns="45720" numCol="1" spcCol="0" rtlCol="0" fromWordArt="0" anchor="ctr" anchorCtr="0" forceAA="0" compatLnSpc="1">
+                              <a:prstTxWarp prst="textNoShape">
+                                <a:avLst/>
+                              </a:prstTxWarp>
+                              <a:noAutofit/>
+                            </wps:bodyPr>
+                          </wps:wsp>
+                          <wps:wsp>
+                            <wps:cNvPr id="116" name="Retângulo 116"/>
+                            <wps:cNvSpPr>
+                              <a:spLocks noChangeAspect="1"/>
+                            </wps:cNvSpPr>
+                            <wps:spPr>
+                              <a:xfrm>
+                                <a:off x="0" y="8915400"/>
+                                <a:ext cx="228600" cy="228600"/>
+                              </a:xfrm>
+                              <a:prstGeom prst="rect">
+                                <a:avLst/>
+                              </a:prstGeom>
+                              <a:solidFill>
+                                <a:schemeClr val="accent2"/>
+                              </a:solidFill>
+                              <a:ln>
+                                <a:noFill/>
+                              </a:ln>
+                            </wps:spPr>
+                            <wps:style>
+                              <a:lnRef idx="0">
+                                <a:scrgbClr r="0" g="0" b="0"/>
+                              </a:lnRef>
+                              <a:fillRef idx="0">
+                                <a:scrgbClr r="0" g="0" b="0"/>
+                              </a:fillRef>
+                              <a:effectRef idx="0">
+                                <a:scrgbClr r="0" g="0" b="0"/>
+                              </a:effectRef>
+                              <a:fontRef idx="minor">
+                                <a:schemeClr val="lt1"/>
+                              </a:fontRef>
+                            </wps:style>
+                            <wps:bodyPr rot="0" spcFirstLastPara="0" vertOverflow="overflow" horzOverflow="overflow" vert="horz" wrap="square" lIns="91440" tIns="45720" rIns="91440" bIns="45720" numCol="1" spcCol="0" rtlCol="0" fromWordArt="0" anchor="ctr" anchorCtr="0" forceAA="0" compatLnSpc="1">
+                              <a:prstTxWarp prst="textNoShape">
+                                <a:avLst/>
+                              </a:prstTxWarp>
+                              <a:noAutofit/>
+                            </wps:bodyPr>
+                          </wps:wsp>
+                        </wpg:wgp>
+                      </a:graphicData>
+                    </a:graphic>
+                    <wp14:sizeRelH relativeFrom="page">
+                      <wp14:pctWidth>2900</wp14:pctWidth>
+                    </wp14:sizeRelH>
+                    <wp14:sizeRelV relativeFrom="page">
+                      <wp14:pctHeight>90900</wp14:pctHeight>
+                    </wp14:sizeRelV>
+                  </wp:anchor>
+                </w:drawing>
+              </mc:Choice>
+              <mc:Fallback>
+                <w:pict>
+                  <v:group w14:anchorId="49D5B127" id="Grupo 114" o:spid="_x0000_s1026" style="position:absolute;margin-left:0;margin-top:0;width:18pt;height:10in;z-index:251659264;mso-width-percent:29;mso-height-percent:909;mso-left-percent:45;mso-position-horizontal-relative:page;mso-position-vertical:center;mso-position-vertical-relative:page;mso-width-percent:29;mso-height-percent:909;mso-left-percent:45" coordsize="2286,91440" o:gfxdata="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">
+                    <v:rect id="Retângulo 115" o:spid="_x0000_s1027" style="position:absolute;width:2286;height:87820;visibility:visible;mso-wrap-style:square;v-text-anchor:middle" o:gfxdata="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" fillcolor="#ed7d31 [3205]" stroked="f" strokeweight="1pt"/>
+                    <v:rect id="Retângulo 116" o:spid="_x0000_s1028" style="position:absolute;top:89154;width:2286;height:2286;visibility:visible;mso-wrap-style:square;v-text-anchor:middle" o:gfxdata="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" fillcolor="#ed7d31 [3205]" stroked="f">
+                      <o:lock v:ext="edit" aspectratio="t"/>
+                    </v:rect>
+                    <w10:wrap anchorx="page" anchory="page"/>
+                  </v:group>
+                </w:pict>
+              </mc:Fallback>
+            </mc:AlternateContent>
+          </w:r>
+          <w:r>
+            <w:rPr>
+              <w:sz w:val="36"/>
+            </w:rPr>
+            <w:br w:type="page"/>
+          </w:r>
+        </w:p>
+      </w:sdtContent>
+    </w:sdt>
     <w:p>
       <w:pPr>
         <w:spacing w:line="276" w:lineRule="auto"/>
@@ -160,6 +971,7 @@
           <w:i/>
           <w:sz w:val="24"/>
         </w:rPr>
+        <w:lastRenderedPageBreak/>
         <w:t>Dataset</w:t>
       </w:r>
       <w:proofErr w:type="spellEnd"/>
@@ -199,7 +1011,45 @@
           <w:rFonts w:ascii="Arial" w:hAnsi="Arial" w:cs="Arial"/>
           <w:sz w:val="20"/>
         </w:rPr>
-        <w:t>O problema consiste em prever se um determinado indivíduo contém ou não diabetes, consoante alguns fatores.</w:t>
+        <w:t>O problema consiste em prever se um determinado indivíduo contém ou não diabetes, consoante alguns fatores</w:t>
+      </w:r>
+      <w:r>
+        <w:rPr>
+          <w:rFonts w:ascii="Arial" w:hAnsi="Arial" w:cs="Arial"/>
+          <w:sz w:val="20"/>
+        </w:rPr>
+        <w:t xml:space="preserve"> (neste caso apenas foram observadas pessoas Afro-Americanas </w:t>
+      </w:r>
+      <w:r>
+        <w:rPr>
+          <w:rFonts w:ascii="Arial" w:hAnsi="Arial" w:cs="Arial"/>
+          <w:sz w:val="20"/>
+        </w:rPr>
+        <w:t xml:space="preserve">que residem </w:t>
+      </w:r>
+      <w:r>
+        <w:rPr>
+          <w:rFonts w:ascii="Arial" w:hAnsi="Arial" w:cs="Arial"/>
+          <w:sz w:val="20"/>
+        </w:rPr>
+        <w:t xml:space="preserve">no centro do estado de </w:t>
+      </w:r>
+      <w:proofErr w:type="spellStart"/>
+      <w:r>
+        <w:rPr>
+          <w:rFonts w:ascii="Arial" w:hAnsi="Arial" w:cs="Arial"/>
+          <w:i/>
+          <w:sz w:val="20"/>
+        </w:rPr>
+        <w:t>Virginia</w:t>
+      </w:r>
+      <w:proofErr w:type="spellEnd"/>
+      <w:r>
+        <w:rPr>
+          <w:rFonts w:ascii="Arial" w:hAnsi="Arial" w:cs="Arial"/>
+          <w:sz w:val="20"/>
+        </w:rPr>
+        <w:t>).</w:t>
       </w:r>
     </w:p>
     <w:p>
@@ -215,7 +1065,77 @@
           <w:rFonts w:ascii="Arial" w:hAnsi="Arial" w:cs="Arial"/>
           <w:sz w:val="20"/>
         </w:rPr>
-        <w:t>Do conjunto de dados fazem parte as seguintes variáveis:</w:t>
+        <w:t xml:space="preserve">No </w:t>
+      </w:r>
+      <w:r>
+        <w:rPr>
+          <w:rFonts w:ascii="Arial" w:hAnsi="Arial" w:cs="Arial"/>
+          <w:sz w:val="20"/>
+        </w:rPr>
+        <w:t>conjunto de dados</w:t>
+      </w:r>
+      <w:r>
+        <w:rPr>
+          <w:rFonts w:ascii="Arial" w:hAnsi="Arial" w:cs="Arial"/>
+          <w:sz w:val="20"/>
+        </w:rPr>
+        <w:t xml:space="preserve"> exi</w:t>
+      </w:r>
+      <w:r>
+        <w:rPr>
+          <w:rFonts w:ascii="Arial" w:hAnsi="Arial" w:cs="Arial"/>
+          <w:sz w:val="20"/>
+        </w:rPr>
+        <w:t>s</w:t>
+      </w:r>
+      <w:r>
+        <w:rPr>
+          <w:rFonts w:ascii="Arial" w:hAnsi="Arial" w:cs="Arial"/>
+          <w:sz w:val="20"/>
+        </w:rPr>
+        <w:t xml:space="preserve">tem </w:t>
+      </w:r>
+      <w:r>
+        <w:rPr>
+          <w:rFonts w:ascii="Arial" w:hAnsi="Arial" w:cs="Arial"/>
+          <w:sz w:val="20"/>
+        </w:rPr>
+        <w:t>403</w:t>
+      </w:r>
+      <w:r>
+        <w:rPr>
+          <w:rFonts w:ascii="Arial" w:hAnsi="Arial" w:cs="Arial"/>
+          <w:sz w:val="20"/>
+        </w:rPr>
+        <w:t xml:space="preserve"> testes e </w:t>
+      </w:r>
+      <w:r>
+        <w:rPr>
+          <w:rFonts w:ascii="Arial" w:hAnsi="Arial" w:cs="Arial"/>
+          <w:sz w:val="20"/>
+        </w:rPr>
+        <w:t>19</w:t>
+      </w:r>
+      <w:r>
+        <w:rPr>
+          <w:rFonts w:ascii="Arial" w:hAnsi="Arial" w:cs="Arial"/>
+          <w:sz w:val="20"/>
+        </w:rPr>
+        <w:t xml:space="preserve"> variáveis</w:t>
+      </w:r>
+      <w:r>
+        <w:rPr>
+          <w:rFonts w:ascii="Arial" w:hAnsi="Arial" w:cs="Arial"/>
+          <w:sz w:val="20"/>
+        </w:rPr>
+        <w:t>. As variáveis são as seguintes</w:t>
+      </w:r>
+      <w:r>
+        <w:rPr>
+          <w:rFonts w:ascii="Arial" w:hAnsi="Arial" w:cs="Arial"/>
+          <w:sz w:val="20"/>
+        </w:rPr>
+        <w:t>:</w:t>
       </w:r>
     </w:p>
     <w:p>
@@ -237,11 +1157,31 @@
       <w:r>
         <w:rPr>
           <w:rFonts w:ascii="Arial" w:eastAsia="Times New Roman" w:hAnsi="Arial" w:cs="Arial"/>
-          <w:color w:val="000000"/>
-          <w:sz w:val="20"/>
-          <w:lang w:eastAsia="pt-PT"/>
-        </w:rPr>
-        <w:t>Id: ID da pessoa (não é para considerar)</w:t>
+          <w:b/>
+          <w:color w:val="000000"/>
+          <w:sz w:val="20"/>
+          <w:lang w:eastAsia="pt-PT"/>
+        </w:rPr>
+        <w:t>i</w:t>
+      </w:r>
+      <w:r>
+        <w:rPr>
+          <w:rFonts w:ascii="Arial" w:eastAsia="Times New Roman" w:hAnsi="Arial" w:cs="Arial"/>
+          <w:b/>
+          <w:color w:val="000000"/>
+          <w:sz w:val="20"/>
+          <w:lang w:eastAsia="pt-PT"/>
+        </w:rPr>
+        <w:t>d:</w:t>
+      </w:r>
+      <w:r>
+        <w:rPr>
+          <w:rFonts w:ascii="Arial" w:eastAsia="Times New Roman" w:hAnsi="Arial" w:cs="Arial"/>
+          <w:color w:val="000000"/>
+          <w:sz w:val="20"/>
+          <w:lang w:eastAsia="pt-PT"/>
+        </w:rPr>
+        <w:t xml:space="preserve"> ID da pessoa (não é para considerar)</w:t>
       </w:r>
     </w:p>
     <w:p>
@@ -264,21 +1204,42 @@
       <w:r>
         <w:rPr>
           <w:rFonts w:ascii="Arial" w:eastAsia="Times New Roman" w:hAnsi="Arial" w:cs="Arial"/>
-          <w:color w:val="000000"/>
-          <w:sz w:val="20"/>
-          <w:lang w:eastAsia="pt-PT"/>
-        </w:rPr>
-        <w:t>Chol</w:t>
+          <w:b/>
+          <w:color w:val="000000"/>
+          <w:sz w:val="20"/>
+          <w:lang w:eastAsia="pt-PT"/>
+        </w:rPr>
+        <w:t>c</w:t>
+      </w:r>
+      <w:r>
+        <w:rPr>
+          <w:rFonts w:ascii="Arial" w:eastAsia="Times New Roman" w:hAnsi="Arial" w:cs="Arial"/>
+          <w:b/>
+          <w:color w:val="000000"/>
+          <w:sz w:val="20"/>
+          <w:lang w:eastAsia="pt-PT"/>
+        </w:rPr>
+        <w:t>hol</w:t>
       </w:r>
       <w:proofErr w:type="spellEnd"/>
       <w:r>
         <w:rPr>
           <w:rFonts w:ascii="Arial" w:eastAsia="Times New Roman" w:hAnsi="Arial" w:cs="Arial"/>
-          <w:color w:val="000000"/>
-          <w:sz w:val="20"/>
-          <w:lang w:eastAsia="pt-PT"/>
-        </w:rPr>
-        <w:t>: colesterol total</w:t>
+          <w:b/>
+          <w:color w:val="000000"/>
+          <w:sz w:val="20"/>
+          <w:lang w:eastAsia="pt-PT"/>
+        </w:rPr>
+        <w:t>:</w:t>
+      </w:r>
+      <w:r>
+        <w:rPr>
+          <w:rFonts w:ascii="Arial" w:eastAsia="Times New Roman" w:hAnsi="Arial" w:cs="Arial"/>
+          <w:color w:val="000000"/>
+          <w:sz w:val="20"/>
+          <w:lang w:eastAsia="pt-PT"/>
+        </w:rPr>
+        <w:t xml:space="preserve"> colesterol total</w:t>
       </w:r>
     </w:p>
     <w:p>
@@ -301,6 +1262,7 @@
       <w:r>
         <w:rPr>
           <w:rFonts w:ascii="Arial" w:eastAsia="Times New Roman" w:hAnsi="Arial" w:cs="Arial"/>
+          <w:b/>
           <w:color w:val="000000"/>
           <w:sz w:val="20"/>
           <w:lang w:eastAsia="pt-PT"/>
@@ -311,11 +1273,21 @@
       <w:r>
         <w:rPr>
           <w:rFonts w:ascii="Arial" w:eastAsia="Times New Roman" w:hAnsi="Arial" w:cs="Arial"/>
-          <w:color w:val="000000"/>
-          <w:sz w:val="20"/>
-          <w:lang w:eastAsia="pt-PT"/>
-        </w:rPr>
-        <w:t>: glucose estabilizada</w:t>
+          <w:b/>
+          <w:color w:val="000000"/>
+          <w:sz w:val="20"/>
+          <w:lang w:eastAsia="pt-PT"/>
+        </w:rPr>
+        <w:t>:</w:t>
+      </w:r>
+      <w:r>
+        <w:rPr>
+          <w:rFonts w:ascii="Arial" w:eastAsia="Times New Roman" w:hAnsi="Arial" w:cs="Arial"/>
+          <w:color w:val="000000"/>
+          <w:sz w:val="20"/>
+          <w:lang w:eastAsia="pt-PT"/>
+        </w:rPr>
+        <w:t xml:space="preserve"> glucose estabilizada</w:t>
       </w:r>
     </w:p>
     <w:p>
@@ -338,6 +1310,7 @@
       <w:r>
         <w:rPr>
           <w:rFonts w:ascii="Arial" w:eastAsia="Times New Roman" w:hAnsi="Arial" w:cs="Arial"/>
+          <w:b/>
           <w:color w:val="000000"/>
           <w:sz w:val="20"/>
           <w:lang w:eastAsia="pt-PT"/>
@@ -348,11 +1321,21 @@
       <w:r>
         <w:rPr>
           <w:rFonts w:ascii="Arial" w:eastAsia="Times New Roman" w:hAnsi="Arial" w:cs="Arial"/>
-          <w:color w:val="000000"/>
-          <w:sz w:val="20"/>
-          <w:lang w:eastAsia="pt-PT"/>
-        </w:rPr>
-        <w:t>: Lipoproteína de alta densidade</w:t>
+          <w:b/>
+          <w:color w:val="000000"/>
+          <w:sz w:val="20"/>
+          <w:lang w:eastAsia="pt-PT"/>
+        </w:rPr>
+        <w:t>:</w:t>
+      </w:r>
+      <w:r>
+        <w:rPr>
+          <w:rFonts w:ascii="Arial" w:eastAsia="Times New Roman" w:hAnsi="Arial" w:cs="Arial"/>
+          <w:color w:val="000000"/>
+          <w:sz w:val="20"/>
+          <w:lang w:eastAsia="pt-PT"/>
+        </w:rPr>
+        <w:t xml:space="preserve"> Lipoproteína de alta densidade</w:t>
       </w:r>
     </w:p>
     <w:p>
@@ -374,11 +1357,21 @@
       <w:r>
         <w:rPr>
           <w:rFonts w:ascii="Arial" w:eastAsia="Times New Roman" w:hAnsi="Arial" w:cs="Arial"/>
-          <w:color w:val="000000"/>
-          <w:sz w:val="20"/>
-          <w:lang w:eastAsia="pt-PT"/>
-        </w:rPr>
-        <w:t>ratio: rácio entre colesterol/</w:t>
+          <w:b/>
+          <w:color w:val="000000"/>
+          <w:sz w:val="20"/>
+          <w:lang w:eastAsia="pt-PT"/>
+        </w:rPr>
+        <w:t>ratio:</w:t>
+      </w:r>
+      <w:r>
+        <w:rPr>
+          <w:rFonts w:ascii="Arial" w:eastAsia="Times New Roman" w:hAnsi="Arial" w:cs="Arial"/>
+          <w:color w:val="000000"/>
+          <w:sz w:val="20"/>
+          <w:lang w:eastAsia="pt-PT"/>
+        </w:rPr>
+        <w:t xml:space="preserve"> rácio entre colesterol/</w:t>
       </w:r>
       <w:proofErr w:type="spellStart"/>
       <w:r>
@@ -412,6 +1405,7 @@
       <w:r>
         <w:rPr>
           <w:rFonts w:ascii="Arial" w:eastAsia="Times New Roman" w:hAnsi="Arial" w:cs="Arial"/>
+          <w:b/>
           <w:color w:val="000000"/>
           <w:sz w:val="20"/>
           <w:lang w:eastAsia="pt-PT"/>
@@ -422,11 +1416,21 @@
       <w:r>
         <w:rPr>
           <w:rFonts w:ascii="Arial" w:eastAsia="Times New Roman" w:hAnsi="Arial" w:cs="Arial"/>
-          <w:color w:val="000000"/>
-          <w:sz w:val="20"/>
-          <w:lang w:eastAsia="pt-PT"/>
-        </w:rPr>
-        <w:t xml:space="preserve">: hemoglobina </w:t>
+          <w:b/>
+          <w:color w:val="000000"/>
+          <w:sz w:val="20"/>
+          <w:lang w:eastAsia="pt-PT"/>
+        </w:rPr>
+        <w:t>:</w:t>
+      </w:r>
+      <w:r>
+        <w:rPr>
+          <w:rFonts w:ascii="Arial" w:eastAsia="Times New Roman" w:hAnsi="Arial" w:cs="Arial"/>
+          <w:color w:val="000000"/>
+          <w:sz w:val="20"/>
+          <w:lang w:eastAsia="pt-PT"/>
+        </w:rPr>
+        <w:t xml:space="preserve"> hemoglobina </w:t>
       </w:r>
       <w:proofErr w:type="spellStart"/>
       <w:r>
@@ -460,6 +1464,7 @@
       <w:r>
         <w:rPr>
           <w:rFonts w:ascii="Arial" w:eastAsia="Times New Roman" w:hAnsi="Arial" w:cs="Arial"/>
+          <w:b/>
           <w:color w:val="000000"/>
           <w:sz w:val="20"/>
           <w:lang w:eastAsia="pt-PT"/>
@@ -470,11 +1475,39 @@
       <w:r>
         <w:rPr>
           <w:rFonts w:ascii="Arial" w:eastAsia="Times New Roman" w:hAnsi="Arial" w:cs="Arial"/>
-          <w:color w:val="000000"/>
-          <w:sz w:val="20"/>
-          <w:lang w:eastAsia="pt-PT"/>
-        </w:rPr>
-        <w:t>: país (um fator</w:t>
+          <w:b/>
+          <w:color w:val="000000"/>
+          <w:sz w:val="20"/>
+          <w:lang w:eastAsia="pt-PT"/>
+        </w:rPr>
+        <w:t>:</w:t>
+      </w:r>
+      <w:r>
+        <w:rPr>
+          <w:rFonts w:ascii="Arial" w:eastAsia="Times New Roman" w:hAnsi="Arial" w:cs="Arial"/>
+          <w:color w:val="000000"/>
+          <w:sz w:val="20"/>
+          <w:lang w:eastAsia="pt-PT"/>
+        </w:rPr>
+        <w:t xml:space="preserve"> </w:t>
+      </w:r>
+      <w:r>
+        <w:rPr>
+          <w:rFonts w:ascii="Arial" w:eastAsia="Times New Roman" w:hAnsi="Arial" w:cs="Arial"/>
+          <w:color w:val="000000"/>
+          <w:sz w:val="20"/>
+          <w:lang w:eastAsia="pt-PT"/>
+        </w:rPr>
+        <w:t>cidade</w:t>
+      </w:r>
+      <w:r>
+        <w:rPr>
+          <w:rFonts w:ascii="Arial" w:eastAsia="Times New Roman" w:hAnsi="Arial" w:cs="Arial"/>
+          <w:color w:val="000000"/>
+          <w:sz w:val="20"/>
+          <w:lang w:eastAsia="pt-PT"/>
+        </w:rPr>
+        <w:t xml:space="preserve"> (um fator</w:t>
       </w:r>
       <w:r>
         <w:rPr>
@@ -525,11 +1558,21 @@
       <w:r>
         <w:rPr>
           <w:rFonts w:ascii="Arial" w:eastAsia="Times New Roman" w:hAnsi="Arial" w:cs="Arial"/>
-          <w:color w:val="000000"/>
-          <w:sz w:val="20"/>
-          <w:lang w:eastAsia="pt-PT"/>
-        </w:rPr>
-        <w:t>age: idade em anos</w:t>
+          <w:b/>
+          <w:color w:val="000000"/>
+          <w:sz w:val="20"/>
+          <w:lang w:eastAsia="pt-PT"/>
+        </w:rPr>
+        <w:t>age:</w:t>
+      </w:r>
+      <w:r>
+        <w:rPr>
+          <w:rFonts w:ascii="Arial" w:eastAsia="Times New Roman" w:hAnsi="Arial" w:cs="Arial"/>
+          <w:color w:val="000000"/>
+          <w:sz w:val="20"/>
+          <w:lang w:eastAsia="pt-PT"/>
+        </w:rPr>
+        <w:t xml:space="preserve"> idade em anos</w:t>
       </w:r>
     </w:p>
     <w:p>
@@ -553,6 +1596,7 @@
       <w:r>
         <w:rPr>
           <w:rFonts w:ascii="Arial" w:eastAsia="Times New Roman" w:hAnsi="Arial" w:cs="Arial"/>
+          <w:b/>
           <w:color w:val="000000"/>
           <w:sz w:val="20"/>
           <w:lang w:eastAsia="pt-PT"/>
@@ -563,11 +1607,21 @@
       <w:r>
         <w:rPr>
           <w:rFonts w:ascii="Arial" w:eastAsia="Times New Roman" w:hAnsi="Arial" w:cs="Arial"/>
-          <w:color w:val="000000"/>
-          <w:sz w:val="20"/>
-          <w:lang w:eastAsia="pt-PT"/>
-        </w:rPr>
-        <w:t>: género (fator com opções masculino e feminino)</w:t>
+          <w:b/>
+          <w:color w:val="000000"/>
+          <w:sz w:val="20"/>
+          <w:lang w:eastAsia="pt-PT"/>
+        </w:rPr>
+        <w:t>:</w:t>
+      </w:r>
+      <w:r>
+        <w:rPr>
+          <w:rFonts w:ascii="Arial" w:eastAsia="Times New Roman" w:hAnsi="Arial" w:cs="Arial"/>
+          <w:color w:val="000000"/>
+          <w:sz w:val="20"/>
+          <w:lang w:eastAsia="pt-PT"/>
+        </w:rPr>
+        <w:t xml:space="preserve"> género (fator com opções masculino e feminino)</w:t>
       </w:r>
     </w:p>
     <w:p>
@@ -590,6 +1644,7 @@
       <w:r>
         <w:rPr>
           <w:rFonts w:ascii="Arial" w:eastAsia="Times New Roman" w:hAnsi="Arial" w:cs="Arial"/>
+          <w:b/>
           <w:color w:val="000000"/>
           <w:sz w:val="20"/>
           <w:lang w:eastAsia="pt-PT"/>
@@ -600,11 +1655,21 @@
       <w:r>
         <w:rPr>
           <w:rFonts w:ascii="Arial" w:eastAsia="Times New Roman" w:hAnsi="Arial" w:cs="Arial"/>
-          <w:color w:val="000000"/>
-          <w:sz w:val="20"/>
-          <w:lang w:eastAsia="pt-PT"/>
-        </w:rPr>
-        <w:t>: altura em polegadas</w:t>
+          <w:b/>
+          <w:color w:val="000000"/>
+          <w:sz w:val="20"/>
+          <w:lang w:eastAsia="pt-PT"/>
+        </w:rPr>
+        <w:t>:</w:t>
+      </w:r>
+      <w:r>
+        <w:rPr>
+          <w:rFonts w:ascii="Arial" w:eastAsia="Times New Roman" w:hAnsi="Arial" w:cs="Arial"/>
+          <w:color w:val="000000"/>
+          <w:sz w:val="20"/>
+          <w:lang w:eastAsia="pt-PT"/>
+        </w:rPr>
+        <w:t xml:space="preserve"> altura em polegadas</w:t>
       </w:r>
     </w:p>
     <w:p>
@@ -627,6 +1692,7 @@
       <w:r>
         <w:rPr>
           <w:rFonts w:ascii="Arial" w:eastAsia="Times New Roman" w:hAnsi="Arial" w:cs="Arial"/>
+          <w:b/>
           <w:color w:val="000000"/>
           <w:sz w:val="20"/>
           <w:lang w:eastAsia="pt-PT"/>
@@ -637,11 +1703,21 @@
       <w:r>
         <w:rPr>
           <w:rFonts w:ascii="Arial" w:eastAsia="Times New Roman" w:hAnsi="Arial" w:cs="Arial"/>
-          <w:color w:val="000000"/>
-          <w:sz w:val="20"/>
-          <w:lang w:eastAsia="pt-PT"/>
-        </w:rPr>
-        <w:t>: peso em libras</w:t>
+          <w:b/>
+          <w:color w:val="000000"/>
+          <w:sz w:val="20"/>
+          <w:lang w:eastAsia="pt-PT"/>
+        </w:rPr>
+        <w:t>:</w:t>
+      </w:r>
+      <w:r>
+        <w:rPr>
+          <w:rFonts w:ascii="Arial" w:eastAsia="Times New Roman" w:hAnsi="Arial" w:cs="Arial"/>
+          <w:color w:val="000000"/>
+          <w:sz w:val="20"/>
+          <w:lang w:eastAsia="pt-PT"/>
+        </w:rPr>
+        <w:t xml:space="preserve"> peso em libras</w:t>
       </w:r>
     </w:p>
     <w:p>
@@ -664,6 +1740,7 @@
       <w:r>
         <w:rPr>
           <w:rFonts w:ascii="Arial" w:eastAsia="Times New Roman" w:hAnsi="Arial" w:cs="Arial"/>
+          <w:b/>
           <w:color w:val="000000"/>
           <w:sz w:val="20"/>
           <w:lang w:eastAsia="pt-PT"/>
@@ -674,11 +1751,39 @@
       <w:r>
         <w:rPr>
           <w:rFonts w:ascii="Arial" w:eastAsia="Times New Roman" w:hAnsi="Arial" w:cs="Arial"/>
-          <w:color w:val="000000"/>
-          <w:sz w:val="20"/>
-          <w:lang w:eastAsia="pt-PT"/>
-        </w:rPr>
-        <w:t>: um fator com opções</w:t>
+          <w:b/>
+          <w:color w:val="000000"/>
+          <w:sz w:val="20"/>
+          <w:lang w:eastAsia="pt-PT"/>
+        </w:rPr>
+        <w:t>:</w:t>
+      </w:r>
+      <w:r>
+        <w:rPr>
+          <w:rFonts w:ascii="Arial" w:eastAsia="Times New Roman" w:hAnsi="Arial" w:cs="Arial"/>
+          <w:color w:val="000000"/>
+          <w:sz w:val="20"/>
+          <w:lang w:eastAsia="pt-PT"/>
+        </w:rPr>
+        <w:t xml:space="preserve"> </w:t>
+      </w:r>
+      <w:r>
+        <w:rPr>
+          <w:rFonts w:ascii="Arial" w:eastAsia="Times New Roman" w:hAnsi="Arial" w:cs="Arial"/>
+          <w:color w:val="000000"/>
+          <w:sz w:val="20"/>
+          <w:lang w:eastAsia="pt-PT"/>
+        </w:rPr>
+        <w:t>relação entre a circunferência do pulso relativamente à altura (</w:t>
+      </w:r>
+      <w:r>
+        <w:rPr>
+          <w:rFonts w:ascii="Arial" w:eastAsia="Times New Roman" w:hAnsi="Arial" w:cs="Arial"/>
+          <w:color w:val="000000"/>
+          <w:sz w:val="20"/>
+          <w:lang w:eastAsia="pt-PT"/>
+        </w:rPr>
+        <w:t>um fator com opções</w:t>
       </w:r>
       <w:r>
         <w:rPr>
@@ -697,6 +1802,15 @@
           <w:lang w:eastAsia="pt-PT"/>
         </w:rPr>
         <w:t>pequeno, médio e grande</w:t>
+      </w:r>
+      <w:r>
+        <w:rPr>
+          <w:rFonts w:ascii="Arial" w:eastAsia="Times New Roman" w:hAnsi="Arial" w:cs="Arial"/>
+          <w:color w:val="000000"/>
+          <w:sz w:val="20"/>
+          <w:lang w:eastAsia="pt-PT"/>
+        </w:rPr>
+        <w:t>)</w:t>
       </w:r>
     </w:p>
     <w:p>
@@ -718,6 +1832,7 @@
       <w:r>
         <w:rPr>
           <w:rFonts w:ascii="Arial" w:eastAsia="Times New Roman" w:hAnsi="Arial" w:cs="Arial"/>
+          <w:b/>
           <w:color w:val="000000"/>
           <w:sz w:val="20"/>
           <w:lang w:eastAsia="pt-PT"/>
@@ -727,11 +1842,21 @@
       <w:r>
         <w:rPr>
           <w:rFonts w:ascii="Arial" w:eastAsia="Times New Roman" w:hAnsi="Arial" w:cs="Arial"/>
-          <w:color w:val="000000"/>
-          <w:sz w:val="20"/>
-          <w:lang w:eastAsia="pt-PT"/>
-        </w:rPr>
-        <w:t xml:space="preserve">: </w:t>
+          <w:b/>
+          <w:color w:val="000000"/>
+          <w:sz w:val="20"/>
+          <w:lang w:eastAsia="pt-PT"/>
+        </w:rPr>
+        <w:t>:</w:t>
+      </w:r>
+      <w:r>
+        <w:rPr>
+          <w:rFonts w:ascii="Arial" w:eastAsia="Times New Roman" w:hAnsi="Arial" w:cs="Arial"/>
+          <w:color w:val="000000"/>
+          <w:sz w:val="20"/>
+          <w:lang w:eastAsia="pt-PT"/>
+        </w:rPr>
+        <w:t xml:space="preserve"> </w:t>
       </w:r>
       <w:r>
         <w:rPr>
@@ -780,6 +1905,7 @@
       <w:r>
         <w:rPr>
           <w:rFonts w:ascii="Arial" w:eastAsia="Times New Roman" w:hAnsi="Arial" w:cs="Arial"/>
+          <w:b/>
           <w:color w:val="000000"/>
           <w:sz w:val="20"/>
           <w:lang w:eastAsia="pt-PT"/>
@@ -789,11 +1915,21 @@
       <w:r>
         <w:rPr>
           <w:rFonts w:ascii="Arial" w:eastAsia="Times New Roman" w:hAnsi="Arial" w:cs="Arial"/>
-          <w:color w:val="000000"/>
-          <w:sz w:val="20"/>
-          <w:lang w:eastAsia="pt-PT"/>
-        </w:rPr>
-        <w:t xml:space="preserve">: </w:t>
+          <w:b/>
+          <w:color w:val="000000"/>
+          <w:sz w:val="20"/>
+          <w:lang w:eastAsia="pt-PT"/>
+        </w:rPr>
+        <w:t>:</w:t>
+      </w:r>
+      <w:r>
+        <w:rPr>
+          <w:rFonts w:ascii="Arial" w:eastAsia="Times New Roman" w:hAnsi="Arial" w:cs="Arial"/>
+          <w:color w:val="000000"/>
+          <w:sz w:val="20"/>
+          <w:lang w:eastAsia="pt-PT"/>
+        </w:rPr>
+        <w:t xml:space="preserve"> </w:t>
       </w:r>
       <w:r>
         <w:rPr>
@@ -878,6 +2014,7 @@
       <w:r>
         <w:rPr>
           <w:rFonts w:ascii="Arial" w:eastAsia="Times New Roman" w:hAnsi="Arial" w:cs="Arial"/>
+          <w:b/>
           <w:color w:val="000000"/>
           <w:sz w:val="20"/>
           <w:lang w:eastAsia="pt-PT"/>
@@ -887,20 +2024,39 @@
       <w:r>
         <w:rPr>
           <w:rFonts w:ascii="Arial" w:eastAsia="Times New Roman" w:hAnsi="Arial" w:cs="Arial"/>
-          <w:color w:val="000000"/>
-          <w:sz w:val="20"/>
-          <w:lang w:eastAsia="pt-PT"/>
-        </w:rPr>
-        <w:t xml:space="preserve">: </w:t>
-      </w:r>
-      <w:r>
-        <w:rPr>
-          <w:rFonts w:ascii="Arial" w:eastAsia="Times New Roman" w:hAnsi="Arial" w:cs="Arial"/>
-          <w:color w:val="000000"/>
-          <w:sz w:val="20"/>
-          <w:lang w:eastAsia="pt-PT"/>
-        </w:rPr>
-        <w:t>1º pressão arterial sistólica</w:t>
+          <w:b/>
+          <w:color w:val="000000"/>
+          <w:sz w:val="20"/>
+          <w:lang w:eastAsia="pt-PT"/>
+        </w:rPr>
+        <w:t>:</w:t>
+      </w:r>
+      <w:r>
+        <w:rPr>
+          <w:rFonts w:ascii="Arial" w:eastAsia="Times New Roman" w:hAnsi="Arial" w:cs="Arial"/>
+          <w:color w:val="000000"/>
+          <w:sz w:val="20"/>
+          <w:lang w:eastAsia="pt-PT"/>
+        </w:rPr>
+        <w:t xml:space="preserve"> </w:t>
+      </w:r>
+      <w:r>
+        <w:rPr>
+          <w:rFonts w:ascii="Arial" w:eastAsia="Times New Roman" w:hAnsi="Arial" w:cs="Arial"/>
+          <w:color w:val="000000"/>
+          <w:sz w:val="20"/>
+          <w:lang w:eastAsia="pt-PT"/>
+        </w:rPr>
+        <w:t>2</w:t>
+      </w:r>
+      <w:r>
+        <w:rPr>
+          <w:rFonts w:ascii="Arial" w:eastAsia="Times New Roman" w:hAnsi="Arial" w:cs="Arial"/>
+          <w:color w:val="000000"/>
+          <w:sz w:val="20"/>
+          <w:lang w:eastAsia="pt-PT"/>
+        </w:rPr>
+        <w:t>º pressão arterial sistólica</w:t>
       </w:r>
     </w:p>
     <w:p>
@@ -922,6 +2078,7 @@
       <w:r>
         <w:rPr>
           <w:rFonts w:ascii="Arial" w:eastAsia="Times New Roman" w:hAnsi="Arial" w:cs="Arial"/>
+          <w:b/>
           <w:color w:val="000000"/>
           <w:sz w:val="20"/>
           <w:lang w:eastAsia="pt-PT"/>
@@ -931,20 +2088,39 @@
       <w:r>
         <w:rPr>
           <w:rFonts w:ascii="Arial" w:eastAsia="Times New Roman" w:hAnsi="Arial" w:cs="Arial"/>
-          <w:color w:val="000000"/>
-          <w:sz w:val="20"/>
-          <w:lang w:eastAsia="pt-PT"/>
-        </w:rPr>
-        <w:t xml:space="preserve">: </w:t>
-      </w:r>
-      <w:r>
-        <w:rPr>
-          <w:rFonts w:ascii="Arial" w:eastAsia="Times New Roman" w:hAnsi="Arial" w:cs="Arial"/>
-          <w:color w:val="000000"/>
-          <w:sz w:val="20"/>
-          <w:lang w:eastAsia="pt-PT"/>
-        </w:rPr>
-        <w:t>1º pressão arterial sistólica</w:t>
+          <w:b/>
+          <w:color w:val="000000"/>
+          <w:sz w:val="20"/>
+          <w:lang w:eastAsia="pt-PT"/>
+        </w:rPr>
+        <w:t>:</w:t>
+      </w:r>
+      <w:r>
+        <w:rPr>
+          <w:rFonts w:ascii="Arial" w:eastAsia="Times New Roman" w:hAnsi="Arial" w:cs="Arial"/>
+          <w:color w:val="000000"/>
+          <w:sz w:val="20"/>
+          <w:lang w:eastAsia="pt-PT"/>
+        </w:rPr>
+        <w:t xml:space="preserve"> </w:t>
+      </w:r>
+      <w:r>
+        <w:rPr>
+          <w:rFonts w:ascii="Arial" w:eastAsia="Times New Roman" w:hAnsi="Arial" w:cs="Arial"/>
+          <w:color w:val="000000"/>
+          <w:sz w:val="20"/>
+          <w:lang w:eastAsia="pt-PT"/>
+        </w:rPr>
+        <w:t>2</w:t>
+      </w:r>
+      <w:r>
+        <w:rPr>
+          <w:rFonts w:ascii="Arial" w:eastAsia="Times New Roman" w:hAnsi="Arial" w:cs="Arial"/>
+          <w:color w:val="000000"/>
+          <w:sz w:val="20"/>
+          <w:lang w:eastAsia="pt-PT"/>
+        </w:rPr>
+        <w:t>º pressão arterial sistólica</w:t>
       </w:r>
     </w:p>
     <w:p>
@@ -967,6 +2143,7 @@
       <w:r>
         <w:rPr>
           <w:rFonts w:ascii="Arial" w:eastAsia="Times New Roman" w:hAnsi="Arial" w:cs="Arial"/>
+          <w:b/>
           <w:color w:val="000000"/>
           <w:sz w:val="20"/>
           <w:lang w:eastAsia="pt-PT"/>
@@ -977,11 +2154,21 @@
       <w:r>
         <w:rPr>
           <w:rFonts w:ascii="Arial" w:eastAsia="Times New Roman" w:hAnsi="Arial" w:cs="Arial"/>
-          <w:color w:val="000000"/>
-          <w:sz w:val="20"/>
-          <w:lang w:eastAsia="pt-PT"/>
-        </w:rPr>
-        <w:t>: cintura em polegadas</w:t>
+          <w:b/>
+          <w:color w:val="000000"/>
+          <w:sz w:val="20"/>
+          <w:lang w:eastAsia="pt-PT"/>
+        </w:rPr>
+        <w:t>:</w:t>
+      </w:r>
+      <w:r>
+        <w:rPr>
+          <w:rFonts w:ascii="Arial" w:eastAsia="Times New Roman" w:hAnsi="Arial" w:cs="Arial"/>
+          <w:color w:val="000000"/>
+          <w:sz w:val="20"/>
+          <w:lang w:eastAsia="pt-PT"/>
+        </w:rPr>
+        <w:t xml:space="preserve"> cintura em polegadas</w:t>
       </w:r>
     </w:p>
     <w:p>
@@ -1004,6 +2191,7 @@
       <w:r>
         <w:rPr>
           <w:rFonts w:ascii="Arial" w:eastAsia="Times New Roman" w:hAnsi="Arial" w:cs="Arial"/>
+          <w:b/>
           <w:color w:val="000000"/>
           <w:sz w:val="20"/>
           <w:lang w:eastAsia="pt-PT"/>
@@ -1014,11 +2202,21 @@
       <w:r>
         <w:rPr>
           <w:rFonts w:ascii="Arial" w:eastAsia="Times New Roman" w:hAnsi="Arial" w:cs="Arial"/>
-          <w:color w:val="000000"/>
-          <w:sz w:val="20"/>
-          <w:lang w:eastAsia="pt-PT"/>
-        </w:rPr>
-        <w:t>: anca em polegadas</w:t>
+          <w:b/>
+          <w:color w:val="000000"/>
+          <w:sz w:val="20"/>
+          <w:lang w:eastAsia="pt-PT"/>
+        </w:rPr>
+        <w:t>:</w:t>
+      </w:r>
+      <w:r>
+        <w:rPr>
+          <w:rFonts w:ascii="Arial" w:eastAsia="Times New Roman" w:hAnsi="Arial" w:cs="Arial"/>
+          <w:color w:val="000000"/>
+          <w:sz w:val="20"/>
+          <w:lang w:eastAsia="pt-PT"/>
+        </w:rPr>
+        <w:t xml:space="preserve"> anca em polegadas</w:t>
       </w:r>
     </w:p>
     <w:p>
@@ -1041,6 +2239,7 @@
       <w:r>
         <w:rPr>
           <w:rFonts w:ascii="Arial" w:eastAsia="Times New Roman" w:hAnsi="Arial" w:cs="Arial"/>
+          <w:b/>
           <w:color w:val="000000"/>
           <w:sz w:val="20"/>
           <w:lang w:eastAsia="pt-PT"/>
@@ -1051,11 +2250,21 @@
       <w:r>
         <w:rPr>
           <w:rFonts w:ascii="Arial" w:eastAsia="Times New Roman" w:hAnsi="Arial" w:cs="Arial"/>
-          <w:color w:val="000000"/>
-          <w:sz w:val="20"/>
-          <w:lang w:eastAsia="pt-PT"/>
-        </w:rPr>
-        <w:t xml:space="preserve">: </w:t>
+          <w:b/>
+          <w:color w:val="000000"/>
+          <w:sz w:val="20"/>
+          <w:lang w:eastAsia="pt-PT"/>
+        </w:rPr>
+        <w:t>:</w:t>
+      </w:r>
+      <w:r>
+        <w:rPr>
+          <w:rFonts w:ascii="Arial" w:eastAsia="Times New Roman" w:hAnsi="Arial" w:cs="Arial"/>
+          <w:color w:val="000000"/>
+          <w:sz w:val="20"/>
+          <w:lang w:eastAsia="pt-PT"/>
+        </w:rPr>
+        <w:t xml:space="preserve"> </w:t>
       </w:r>
       <w:r>
         <w:rPr>
@@ -1195,7 +2404,25 @@
           <w:sz w:val="20"/>
           <w:lang w:eastAsia="pt-PT"/>
         </w:rPr>
-        <w:t xml:space="preserve">no entanto e visto que conhecemos o método de classificação de ter ou não diabetes, podemos também usar um método de XXXXX </w:t>
+        <w:t xml:space="preserve">no entanto e visto que conhecemos o método de classificação de ter ou não diabetes, podemos também usar um método de </w:t>
+      </w:r>
+      <w:r>
+        <w:rPr>
+          <w:rFonts w:ascii="Arial" w:eastAsia="Times New Roman" w:hAnsi="Arial" w:cs="Arial"/>
+          <w:color w:val="000000"/>
+          <w:sz w:val="20"/>
+          <w:lang w:eastAsia="pt-PT"/>
+        </w:rPr>
+        <w:t>regressão</w:t>
+      </w:r>
+      <w:r>
+        <w:rPr>
+          <w:rFonts w:ascii="Arial" w:eastAsia="Times New Roman" w:hAnsi="Arial" w:cs="Arial"/>
+          <w:color w:val="000000"/>
+          <w:sz w:val="20"/>
+          <w:lang w:eastAsia="pt-PT"/>
+        </w:rPr>
+        <w:t xml:space="preserve"> </w:t>
       </w:r>
       <w:r>
         <w:rPr>
@@ -1252,41 +2479,67 @@
           <w:rFonts w:ascii="Arial" w:eastAsia="Times New Roman" w:hAnsi="Arial" w:cs="Arial"/>
           <w:b/>
           <w:color w:val="000000"/>
-          <w:lang w:eastAsia="pt-PT"/>
-        </w:rPr>
-      </w:pPr>
-      <w:r>
-        <w:rPr>
-          <w:rFonts w:ascii="Arial" w:eastAsia="Times New Roman" w:hAnsi="Arial" w:cs="Arial"/>
-          <w:color w:val="000000"/>
-          <w:sz w:val="20"/>
-          <w:lang w:eastAsia="pt-PT"/>
-        </w:rPr>
-        <w:t>será que o colesterol</w:t>
-      </w:r>
-      <w:r>
-        <w:rPr>
-          <w:rFonts w:ascii="Arial" w:eastAsia="Times New Roman" w:hAnsi="Arial" w:cs="Arial"/>
-          <w:color w:val="000000"/>
-          <w:sz w:val="20"/>
-          <w:lang w:eastAsia="pt-PT"/>
-        </w:rPr>
-        <w:t xml:space="preserve"> ou</w:t>
-      </w:r>
-      <w:r>
-        <w:rPr>
-          <w:rFonts w:ascii="Arial" w:eastAsia="Times New Roman" w:hAnsi="Arial" w:cs="Arial"/>
-          <w:color w:val="000000"/>
-          <w:sz w:val="20"/>
-          <w:lang w:eastAsia="pt-PT"/>
-        </w:rPr>
-        <w:t xml:space="preserve"> pressão arterial</w:t>
-      </w:r>
-      <w:r>
-        <w:rPr>
-          <w:rFonts w:ascii="Arial" w:eastAsia="Times New Roman" w:hAnsi="Arial" w:cs="Arial"/>
-          <w:color w:val="000000"/>
-          <w:sz w:val="20"/>
+          <w:sz w:val="20"/>
+          <w:szCs w:val="20"/>
+          <w:lang w:eastAsia="pt-PT"/>
+        </w:rPr>
+      </w:pPr>
+      <w:r>
+        <w:rPr>
+          <w:rFonts w:ascii="Arial" w:eastAsia="Times New Roman" w:hAnsi="Arial" w:cs="Arial"/>
+          <w:color w:val="000000"/>
+          <w:sz w:val="20"/>
+          <w:szCs w:val="20"/>
+          <w:lang w:eastAsia="pt-PT"/>
+        </w:rPr>
+        <w:t>S</w:t>
+      </w:r>
+      <w:r>
+        <w:rPr>
+          <w:rFonts w:ascii="Arial" w:eastAsia="Times New Roman" w:hAnsi="Arial" w:cs="Arial"/>
+          <w:color w:val="000000"/>
+          <w:sz w:val="20"/>
+          <w:szCs w:val="20"/>
+          <w:lang w:eastAsia="pt-PT"/>
+        </w:rPr>
+        <w:t>erá que o colesterol</w:t>
+      </w:r>
+      <w:r>
+        <w:rPr>
+          <w:rFonts w:ascii="Arial" w:eastAsia="Times New Roman" w:hAnsi="Arial" w:cs="Arial"/>
+          <w:color w:val="000000"/>
+          <w:sz w:val="20"/>
+          <w:szCs w:val="20"/>
+          <w:lang w:eastAsia="pt-PT"/>
+        </w:rPr>
+        <w:t>/</w:t>
+      </w:r>
+      <w:r>
+        <w:rPr>
+          <w:rFonts w:ascii="Arial" w:eastAsia="Times New Roman" w:hAnsi="Arial" w:cs="Arial"/>
+          <w:color w:val="000000"/>
+          <w:sz w:val="20"/>
+          <w:szCs w:val="20"/>
+          <w:lang w:eastAsia="pt-PT"/>
+        </w:rPr>
+        <w:t>pressão arterial</w:t>
+      </w:r>
+      <w:r>
+        <w:rPr>
+          <w:rFonts w:ascii="Arial" w:eastAsia="Times New Roman" w:hAnsi="Arial" w:cs="Arial"/>
+          <w:color w:val="000000"/>
+          <w:sz w:val="20"/>
+          <w:szCs w:val="20"/>
+          <w:lang w:eastAsia="pt-PT"/>
+        </w:rPr>
+        <w:t>/tempo após refeição/fatores corporais</w:t>
+      </w:r>
+      <w:r>
+        <w:rPr>
+          <w:rFonts w:ascii="Arial" w:eastAsia="Times New Roman" w:hAnsi="Arial" w:cs="Arial"/>
+          <w:color w:val="000000"/>
+          <w:sz w:val="20"/>
+          <w:szCs w:val="20"/>
           <w:lang w:eastAsia="pt-PT"/>
         </w:rPr>
         <w:t xml:space="preserve"> afeta</w:t>
@@ -1296,17 +2549,17 @@
           <w:rFonts w:ascii="Arial" w:eastAsia="Times New Roman" w:hAnsi="Arial" w:cs="Arial"/>
           <w:color w:val="000000"/>
           <w:sz w:val="20"/>
+          <w:szCs w:val="20"/>
           <w:lang w:eastAsia="pt-PT"/>
         </w:rPr>
         <w:t>m</w:t>
       </w:r>
-      <w:bookmarkStart w:id="0" w:name="_GoBack"/>
-      <w:bookmarkEnd w:id="0"/>
-      <w:r>
-        <w:rPr>
-          <w:rFonts w:ascii="Arial" w:eastAsia="Times New Roman" w:hAnsi="Arial" w:cs="Arial"/>
-          <w:color w:val="000000"/>
-          <w:sz w:val="20"/>
+      <w:r>
+        <w:rPr>
+          <w:rFonts w:ascii="Arial" w:eastAsia="Times New Roman" w:hAnsi="Arial" w:cs="Arial"/>
+          <w:color w:val="000000"/>
+          <w:sz w:val="20"/>
+          <w:szCs w:val="20"/>
           <w:lang w:eastAsia="pt-PT"/>
         </w:rPr>
         <w:t xml:space="preserve"> os diabetes?</w:t>
@@ -1323,73 +2576,21 @@
         <w:spacing w:after="0" w:line="276" w:lineRule="auto"/>
         <w:rPr>
           <w:rFonts w:ascii="Arial" w:eastAsia="Times New Roman" w:hAnsi="Arial" w:cs="Arial"/>
-          <w:b/>
-          <w:color w:val="000000"/>
-          <w:lang w:eastAsia="pt-PT"/>
-        </w:rPr>
-      </w:pPr>
-      <w:r>
-        <w:rPr>
-          <w:rFonts w:ascii="Arial" w:eastAsia="Times New Roman" w:hAnsi="Arial" w:cs="Arial"/>
-          <w:color w:val="000000"/>
-          <w:sz w:val="20"/>
-          <w:lang w:eastAsia="pt-PT"/>
-        </w:rPr>
-        <w:t xml:space="preserve">qual a </w:t>
-      </w:r>
-      <w:r>
-        <w:rPr>
-          <w:rFonts w:ascii="Arial" w:eastAsia="Times New Roman" w:hAnsi="Arial" w:cs="Arial"/>
-          <w:color w:val="000000"/>
-          <w:sz w:val="20"/>
-          <w:lang w:eastAsia="pt-PT"/>
-        </w:rPr>
-        <w:t>prob</w:t>
-      </w:r>
-      <w:r>
-        <w:rPr>
-          <w:rFonts w:ascii="Arial" w:eastAsia="Times New Roman" w:hAnsi="Arial" w:cs="Arial"/>
-          <w:color w:val="000000"/>
-          <w:sz w:val="20"/>
-          <w:lang w:eastAsia="pt-PT"/>
-        </w:rPr>
-        <w:t>a</w:t>
-      </w:r>
-      <w:r>
-        <w:rPr>
-          <w:rFonts w:ascii="Arial" w:eastAsia="Times New Roman" w:hAnsi="Arial" w:cs="Arial"/>
-          <w:color w:val="000000"/>
-          <w:sz w:val="20"/>
-          <w:lang w:eastAsia="pt-PT"/>
-        </w:rPr>
-        <w:t>b</w:t>
-      </w:r>
-      <w:r>
-        <w:rPr>
-          <w:rFonts w:ascii="Arial" w:eastAsia="Times New Roman" w:hAnsi="Arial" w:cs="Arial"/>
-          <w:color w:val="000000"/>
-          <w:sz w:val="20"/>
-          <w:lang w:eastAsia="pt-PT"/>
-        </w:rPr>
-        <w:t>i</w:t>
-      </w:r>
-      <w:r>
-        <w:rPr>
-          <w:rFonts w:ascii="Arial" w:eastAsia="Times New Roman" w:hAnsi="Arial" w:cs="Arial"/>
-          <w:color w:val="000000"/>
-          <w:sz w:val="20"/>
-          <w:lang w:eastAsia="pt-PT"/>
-        </w:rPr>
-        <w:t>lidade</w:t>
-      </w:r>
-      <w:r>
-        <w:rPr>
-          <w:rFonts w:ascii="Arial" w:eastAsia="Times New Roman" w:hAnsi="Arial" w:cs="Arial"/>
-          <w:color w:val="000000"/>
-          <w:sz w:val="20"/>
-          <w:lang w:eastAsia="pt-PT"/>
-        </w:rPr>
-        <w:t xml:space="preserve"> (ou confiança no resultado) de uma pessoa com o colesterol X ter diabetes?</w:t>
+          <w:color w:val="000000"/>
+          <w:sz w:val="20"/>
+          <w:szCs w:val="20"/>
+          <w:lang w:eastAsia="pt-PT"/>
+        </w:rPr>
+      </w:pPr>
+      <w:r>
+        <w:rPr>
+          <w:rFonts w:ascii="Arial" w:eastAsia="Times New Roman" w:hAnsi="Arial" w:cs="Arial"/>
+          <w:color w:val="000000"/>
+          <w:sz w:val="20"/>
+          <w:szCs w:val="20"/>
+          <w:lang w:eastAsia="pt-PT"/>
+        </w:rPr>
+        <w:t>Qual fator corporal explica melhor o valor da diabete?</w:t>
       </w:r>
     </w:p>
     <w:p>
@@ -1403,39 +2604,326 @@
         <w:spacing w:after="0" w:line="276" w:lineRule="auto"/>
         <w:rPr>
           <w:rFonts w:ascii="Arial" w:eastAsia="Times New Roman" w:hAnsi="Arial" w:cs="Arial"/>
-          <w:b/>
-          <w:color w:val="000000"/>
-          <w:lang w:eastAsia="pt-PT"/>
-        </w:rPr>
-      </w:pPr>
+          <w:color w:val="000000"/>
+          <w:sz w:val="20"/>
+          <w:szCs w:val="20"/>
+          <w:lang w:eastAsia="pt-PT"/>
+        </w:rPr>
+      </w:pPr>
+      <w:r>
+        <w:rPr>
+          <w:rFonts w:ascii="Arial" w:eastAsia="Times New Roman" w:hAnsi="Arial" w:cs="Arial"/>
+          <w:color w:val="000000"/>
+          <w:sz w:val="20"/>
+          <w:szCs w:val="20"/>
+          <w:lang w:eastAsia="pt-PT"/>
+        </w:rPr>
+        <w:t>Quais fatores influenciam mais o resultado final?</w:t>
+      </w:r>
     </w:p>
     <w:p>
       <w:pPr>
+        <w:pStyle w:val="PargrafodaLista"/>
+        <w:numPr>
+          <w:ilvl w:val="0"/>
+          <w:numId w:val="7"/>
+        </w:numPr>
         <w:shd w:val="clear" w:color="auto" w:fill="FFFFFF"/>
         <w:spacing w:after="0" w:line="276" w:lineRule="auto"/>
         <w:rPr>
           <w:rFonts w:ascii="Arial" w:eastAsia="Times New Roman" w:hAnsi="Arial" w:cs="Arial"/>
           <w:color w:val="000000"/>
-          <w:lang w:eastAsia="pt-PT"/>
-        </w:rPr>
-      </w:pPr>
+          <w:sz w:val="20"/>
+          <w:szCs w:val="20"/>
+          <w:lang w:eastAsia="pt-PT"/>
+        </w:rPr>
+      </w:pPr>
+      <w:r>
+        <w:rPr>
+          <w:rFonts w:ascii="Arial" w:eastAsia="Times New Roman" w:hAnsi="Arial" w:cs="Arial"/>
+          <w:color w:val="000000"/>
+          <w:sz w:val="20"/>
+          <w:szCs w:val="20"/>
+          <w:lang w:eastAsia="pt-PT"/>
+        </w:rPr>
+        <w:t>De que forma os fatores selecionados para a explicação dos resultados o influenciam? (crescentemente, decrescentemente, linearmente)</w:t>
+      </w:r>
     </w:p>
     <w:p>
       <w:pPr>
+        <w:pStyle w:val="PargrafodaLista"/>
+        <w:numPr>
+          <w:ilvl w:val="0"/>
+          <w:numId w:val="7"/>
+        </w:numPr>
         <w:shd w:val="clear" w:color="auto" w:fill="FFFFFF"/>
         <w:spacing w:after="0" w:line="276" w:lineRule="auto"/>
         <w:rPr>
           <w:rFonts w:ascii="Arial" w:eastAsia="Times New Roman" w:hAnsi="Arial" w:cs="Arial"/>
-          <w:color w:val="000000"/>
-          <w:sz w:val="20"/>
-          <w:lang w:eastAsia="pt-PT"/>
-        </w:rPr>
-      </w:pPr>
+          <w:b/>
+          <w:color w:val="000000"/>
+          <w:sz w:val="20"/>
+          <w:szCs w:val="20"/>
+          <w:lang w:eastAsia="pt-PT"/>
+        </w:rPr>
+      </w:pPr>
+      <w:r>
+        <w:rPr>
+          <w:rFonts w:ascii="Arial" w:eastAsia="Times New Roman" w:hAnsi="Arial" w:cs="Arial"/>
+          <w:color w:val="000000"/>
+          <w:sz w:val="20"/>
+          <w:szCs w:val="20"/>
+          <w:lang w:eastAsia="pt-PT"/>
+        </w:rPr>
+        <w:t>Q</w:t>
+      </w:r>
+      <w:r>
+        <w:rPr>
+          <w:rFonts w:ascii="Arial" w:eastAsia="Times New Roman" w:hAnsi="Arial" w:cs="Arial"/>
+          <w:color w:val="000000"/>
+          <w:sz w:val="20"/>
+          <w:szCs w:val="20"/>
+          <w:lang w:eastAsia="pt-PT"/>
+        </w:rPr>
+        <w:t>ual a prob</w:t>
+      </w:r>
+      <w:r>
+        <w:rPr>
+          <w:rFonts w:ascii="Arial" w:eastAsia="Times New Roman" w:hAnsi="Arial" w:cs="Arial"/>
+          <w:color w:val="000000"/>
+          <w:sz w:val="20"/>
+          <w:szCs w:val="20"/>
+          <w:lang w:eastAsia="pt-PT"/>
+        </w:rPr>
+        <w:t>a</w:t>
+      </w:r>
+      <w:r>
+        <w:rPr>
+          <w:rFonts w:ascii="Arial" w:eastAsia="Times New Roman" w:hAnsi="Arial" w:cs="Arial"/>
+          <w:color w:val="000000"/>
+          <w:sz w:val="20"/>
+          <w:szCs w:val="20"/>
+          <w:lang w:eastAsia="pt-PT"/>
+        </w:rPr>
+        <w:t>b</w:t>
+      </w:r>
+      <w:r>
+        <w:rPr>
+          <w:rFonts w:ascii="Arial" w:eastAsia="Times New Roman" w:hAnsi="Arial" w:cs="Arial"/>
+          <w:color w:val="000000"/>
+          <w:sz w:val="20"/>
+          <w:szCs w:val="20"/>
+          <w:lang w:eastAsia="pt-PT"/>
+        </w:rPr>
+        <w:t>i</w:t>
+      </w:r>
+      <w:r>
+        <w:rPr>
+          <w:rFonts w:ascii="Arial" w:eastAsia="Times New Roman" w:hAnsi="Arial" w:cs="Arial"/>
+          <w:color w:val="000000"/>
+          <w:sz w:val="20"/>
+          <w:szCs w:val="20"/>
+          <w:lang w:eastAsia="pt-PT"/>
+        </w:rPr>
+        <w:t xml:space="preserve">lidade (ou confiança no resultado) de uma pessoa com o </w:t>
+      </w:r>
+      <w:r>
+        <w:rPr>
+          <w:rFonts w:ascii="Arial" w:eastAsia="Times New Roman" w:hAnsi="Arial" w:cs="Arial"/>
+          <w:color w:val="000000"/>
+          <w:sz w:val="20"/>
+          <w:szCs w:val="20"/>
+          <w:highlight w:val="yellow"/>
+          <w:lang w:eastAsia="pt-PT"/>
+        </w:rPr>
+        <w:t xml:space="preserve">colesterol </w:t>
+      </w:r>
+      <w:proofErr w:type="gramStart"/>
+      <w:r>
+        <w:rPr>
+          <w:rFonts w:ascii="Arial" w:eastAsia="Times New Roman" w:hAnsi="Arial" w:cs="Arial"/>
+          <w:color w:val="000000"/>
+          <w:sz w:val="20"/>
+          <w:szCs w:val="20"/>
+          <w:highlight w:val="yellow"/>
+          <w:lang w:eastAsia="pt-PT"/>
+        </w:rPr>
+        <w:t>X</w:t>
+      </w:r>
+      <w:r>
+        <w:rPr>
+          <w:rFonts w:ascii="Arial" w:eastAsia="Times New Roman" w:hAnsi="Arial" w:cs="Arial"/>
+          <w:color w:val="000000"/>
+          <w:sz w:val="20"/>
+          <w:szCs w:val="20"/>
+          <w:highlight w:val="yellow"/>
+          <w:lang w:eastAsia="pt-PT"/>
+        </w:rPr>
+        <w:t>(</w:t>
+      </w:r>
+      <w:proofErr w:type="gramEnd"/>
+      <w:r>
+        <w:rPr>
+          <w:rFonts w:ascii="Arial" w:eastAsia="Times New Roman" w:hAnsi="Arial" w:cs="Arial"/>
+          <w:color w:val="000000"/>
+          <w:sz w:val="20"/>
+          <w:szCs w:val="20"/>
+          <w:highlight w:val="yellow"/>
+          <w:lang w:eastAsia="pt-PT"/>
+        </w:rPr>
+        <w:t>aqui podíamos por caraterísticas X e depois fazíamos para várias)</w:t>
+      </w:r>
+      <w:r>
+        <w:rPr>
+          <w:rFonts w:ascii="Arial" w:eastAsia="Times New Roman" w:hAnsi="Arial" w:cs="Arial"/>
+          <w:color w:val="000000"/>
+          <w:sz w:val="20"/>
+          <w:szCs w:val="20"/>
+          <w:lang w:eastAsia="pt-PT"/>
+        </w:rPr>
+        <w:t xml:space="preserve"> ter diabetes?</w:t>
+      </w:r>
+    </w:p>
+    <w:p>
+      <w:pPr>
+        <w:pStyle w:val="PargrafodaLista"/>
+        <w:numPr>
+          <w:ilvl w:val="0"/>
+          <w:numId w:val="7"/>
+        </w:numPr>
+        <w:shd w:val="clear" w:color="auto" w:fill="FFFFFF"/>
+        <w:spacing w:after="0" w:line="276" w:lineRule="auto"/>
+        <w:rPr>
+          <w:rFonts w:ascii="Arial" w:eastAsia="Times New Roman" w:hAnsi="Arial" w:cs="Arial"/>
+          <w:color w:val="000000"/>
+          <w:sz w:val="20"/>
+          <w:szCs w:val="20"/>
+          <w:lang w:eastAsia="pt-PT"/>
+        </w:rPr>
+      </w:pPr>
+      <w:r>
+        <w:rPr>
+          <w:rFonts w:ascii="Arial" w:eastAsia="Times New Roman" w:hAnsi="Arial" w:cs="Arial"/>
+          <w:color w:val="000000"/>
+          <w:sz w:val="20"/>
+          <w:szCs w:val="20"/>
+          <w:lang w:eastAsia="pt-PT"/>
+        </w:rPr>
+        <w:t xml:space="preserve">Qual a taxa de </w:t>
+      </w:r>
+      <w:r>
+        <w:rPr>
+          <w:rFonts w:ascii="Arial" w:eastAsia="Times New Roman" w:hAnsi="Arial" w:cs="Arial"/>
+          <w:color w:val="000000"/>
+          <w:sz w:val="20"/>
+          <w:szCs w:val="20"/>
+          <w:lang w:eastAsia="pt-PT"/>
+        </w:rPr>
+        <w:t>incidência</w:t>
+      </w:r>
+      <w:r>
+        <w:rPr>
+          <w:rFonts w:ascii="Arial" w:eastAsia="Times New Roman" w:hAnsi="Arial" w:cs="Arial"/>
+          <w:color w:val="000000"/>
+          <w:sz w:val="20"/>
+          <w:szCs w:val="20"/>
+          <w:lang w:eastAsia="pt-PT"/>
+        </w:rPr>
+        <w:t xml:space="preserve"> em pessoas com menos e com mais de 50 anos?</w:t>
+      </w:r>
+    </w:p>
+    <w:p>
+      <w:pPr>
+        <w:pStyle w:val="PargrafodaLista"/>
+        <w:numPr>
+          <w:ilvl w:val="0"/>
+          <w:numId w:val="7"/>
+        </w:numPr>
+        <w:shd w:val="clear" w:color="auto" w:fill="FFFFFF"/>
+        <w:spacing w:after="0" w:line="276" w:lineRule="auto"/>
+        <w:rPr>
+          <w:rFonts w:ascii="Arial" w:eastAsia="Times New Roman" w:hAnsi="Arial" w:cs="Arial"/>
+          <w:color w:val="000000"/>
+          <w:sz w:val="20"/>
+          <w:szCs w:val="20"/>
+          <w:lang w:eastAsia="pt-PT"/>
+        </w:rPr>
+      </w:pPr>
+      <w:r>
+        <w:rPr>
+          <w:rFonts w:ascii="Arial" w:eastAsia="Times New Roman" w:hAnsi="Arial" w:cs="Arial"/>
+          <w:color w:val="000000"/>
+          <w:sz w:val="20"/>
+          <w:szCs w:val="20"/>
+          <w:lang w:eastAsia="pt-PT"/>
+        </w:rPr>
+        <w:t>Qual país apresenta maior incidência? (visto serem só dois podemos comparar)</w:t>
+      </w:r>
+    </w:p>
+    <w:p>
+      <w:pPr>
+        <w:pStyle w:val="PargrafodaLista"/>
+        <w:numPr>
+          <w:ilvl w:val="0"/>
+          <w:numId w:val="7"/>
+        </w:numPr>
+        <w:shd w:val="clear" w:color="auto" w:fill="FFFFFF"/>
+        <w:spacing w:after="0" w:line="276" w:lineRule="auto"/>
+        <w:rPr>
+          <w:rFonts w:ascii="Arial" w:eastAsia="Times New Roman" w:hAnsi="Arial" w:cs="Arial"/>
+          <w:color w:val="000000"/>
+          <w:sz w:val="20"/>
+          <w:szCs w:val="20"/>
+          <w:lang w:eastAsia="pt-PT"/>
+        </w:rPr>
+      </w:pPr>
+      <w:r>
+        <w:rPr>
+          <w:rFonts w:ascii="Arial" w:eastAsia="Times New Roman" w:hAnsi="Arial" w:cs="Arial"/>
+          <w:color w:val="000000"/>
+          <w:sz w:val="20"/>
+          <w:szCs w:val="20"/>
+          <w:lang w:eastAsia="pt-PT"/>
+        </w:rPr>
+        <w:t xml:space="preserve">O resultado é mais exato utilizando um modelo de classificação ou de </w:t>
+      </w:r>
+      <w:r>
+        <w:rPr>
+          <w:rFonts w:ascii="Arial" w:eastAsia="Times New Roman" w:hAnsi="Arial" w:cs="Arial"/>
+          <w:color w:val="000000"/>
+          <w:sz w:val="20"/>
+          <w:szCs w:val="20"/>
+          <w:lang w:eastAsia="pt-PT"/>
+        </w:rPr>
+        <w:t>regressão</w:t>
+      </w:r>
+      <w:r>
+        <w:rPr>
+          <w:rFonts w:ascii="Arial" w:eastAsia="Times New Roman" w:hAnsi="Arial" w:cs="Arial"/>
+          <w:color w:val="000000"/>
+          <w:sz w:val="20"/>
+          <w:szCs w:val="20"/>
+          <w:lang w:eastAsia="pt-PT"/>
+        </w:rPr>
+        <w:t xml:space="preserve"> (e de seguida classificando)</w:t>
+      </w:r>
+      <w:r>
+        <w:rPr>
+          <w:rFonts w:ascii="Arial" w:eastAsia="Times New Roman" w:hAnsi="Arial" w:cs="Arial"/>
+          <w:color w:val="000000"/>
+          <w:sz w:val="20"/>
+          <w:szCs w:val="20"/>
+          <w:lang w:eastAsia="pt-PT"/>
+        </w:rPr>
+        <w:t>?</w:t>
+      </w:r>
     </w:p>
     <w:sectPr>
       <w:pgSz w:w="11906" w:h="16838"/>
       <w:pgMar w:top="1417" w:right="1701" w:bottom="1417" w:left="1701" w:header="708" w:footer="708" w:gutter="0"/>
+      <w:pgNumType w:start="0"/>
       <w:cols w:space="708"/>
+      <w:titlePg/>
       <w:docGrid w:linePitch="360"/>
     </w:sectPr>
   </w:body>
@@ -1560,7 +3048,7 @@
   <w:abstractNum w:abstractNumId="1" w15:restartNumberingAfterBreak="0">
     <w:nsid w:val="31704416"/>
     <w:multiLevelType w:val="hybridMultilevel"/>
-    <w:tmpl w:val="8A24EC86"/>
+    <w:tmpl w:val="C71C0550"/>
     <w:lvl w:ilvl="0" w:tplc="08160001">
       <w:start w:val="1"/>
       <w:numFmt w:val="bullet"/>
@@ -2830,6 +4318,49 @@
       <w:szCs w:val="32"/>
     </w:rPr>
   </w:style>
+  <w:style w:type="paragraph" w:styleId="Ttulo2">
+    <w:name w:val="heading 2"/>
+    <w:basedOn w:val="Normal"/>
+    <w:next w:val="Normal"/>
+    <w:link w:val="Ttulo2Carter"/>
+    <w:uiPriority w:val="9"/>
+    <w:unhideWhenUsed/>
+    <w:qFormat/>
+    <w:rsid w:val="006717FE"/>
+    <w:pPr>
+      <w:keepNext/>
+      <w:keepLines/>
+      <w:spacing w:before="40" w:after="0"/>
+      <w:outlineLvl w:val="1"/>
+    </w:pPr>
+    <w:rPr>
+      <w:rFonts w:asciiTheme="majorHAnsi" w:eastAsiaTheme="majorEastAsia" w:hAnsiTheme="majorHAnsi" w:cstheme="majorBidi"/>
+      <w:color w:val="2F5496" w:themeColor="accent1" w:themeShade="BF"/>
+      <w:sz w:val="26"/>
+      <w:szCs w:val="26"/>
+    </w:rPr>
+  </w:style>
+  <w:style w:type="paragraph" w:styleId="Ttulo5">
+    <w:name w:val="heading 5"/>
+    <w:basedOn w:val="Normal"/>
+    <w:next w:val="Normal"/>
+    <w:link w:val="Ttulo5Carter"/>
+    <w:uiPriority w:val="9"/>
+    <w:semiHidden/>
+    <w:unhideWhenUsed/>
+    <w:qFormat/>
+    <w:rsid w:val="00DC6A7F"/>
+    <w:pPr>
+      <w:keepNext/>
+      <w:keepLines/>
+      <w:spacing w:before="40" w:after="0"/>
+      <w:outlineLvl w:val="4"/>
+    </w:pPr>
+    <w:rPr>
+      <w:rFonts w:asciiTheme="majorHAnsi" w:eastAsiaTheme="majorEastAsia" w:hAnsiTheme="majorHAnsi" w:cstheme="majorBidi"/>
+      <w:color w:val="2F5496" w:themeColor="accent1" w:themeShade="BF"/>
+    </w:rPr>
+  </w:style>
   <w:style w:type="character" w:default="1" w:styleId="Tipodeletrapredefinidodopargrafo">
     <w:name w:val="Default Paragraph Font"/>
     <w:uiPriority w:val="1"/>
@@ -2948,6 +4479,56 @@
       <w:color w:val="2F5496" w:themeColor="accent1" w:themeShade="BF"/>
       <w:sz w:val="32"/>
       <w:szCs w:val="32"/>
+    </w:rPr>
+  </w:style>
+  <w:style w:type="paragraph" w:styleId="SemEspaamento">
+    <w:name w:val="No Spacing"/>
+    <w:link w:val="SemEspaamentoCarter"/>
+    <w:uiPriority w:val="1"/>
+    <w:qFormat/>
+    <w:rsid w:val="00BD5AA2"/>
+    <w:pPr>
+      <w:spacing w:after="0" w:line="240" w:lineRule="auto"/>
+    </w:pPr>
+    <w:rPr>
+      <w:rFonts w:eastAsiaTheme="minorEastAsia"/>
+      <w:lang w:eastAsia="pt-PT"/>
+    </w:rPr>
+  </w:style>
+  <w:style w:type="character" w:customStyle="1" w:styleId="SemEspaamentoCarter">
+    <w:name w:val="Sem Espaçamento Caráter"/>
+    <w:basedOn w:val="Tipodeletrapredefinidodopargrafo"/>
+    <w:link w:val="SemEspaamento"/>
+    <w:uiPriority w:val="1"/>
+    <w:rsid w:val="00BD5AA2"/>
+    <w:rPr>
+      <w:rFonts w:eastAsiaTheme="minorEastAsia"/>
+      <w:lang w:eastAsia="pt-PT"/>
+    </w:rPr>
+  </w:style>
+  <w:style w:type="character" w:customStyle="1" w:styleId="Ttulo2Carter">
+    <w:name w:val="Título 2 Caráter"/>
+    <w:basedOn w:val="Tipodeletrapredefinidodopargrafo"/>
+    <w:link w:val="Ttulo2"/>
+    <w:uiPriority w:val="9"/>
+    <w:rsid w:val="006717FE"/>
+    <w:rPr>
+      <w:rFonts w:asciiTheme="majorHAnsi" w:eastAsiaTheme="majorEastAsia" w:hAnsiTheme="majorHAnsi" w:cstheme="majorBidi"/>
+      <w:color w:val="2F5496" w:themeColor="accent1" w:themeShade="BF"/>
+      <w:sz w:val="26"/>
+      <w:szCs w:val="26"/>
+    </w:rPr>
+  </w:style>
+  <w:style w:type="character" w:customStyle="1" w:styleId="Ttulo5Carter">
+    <w:name w:val="Título 5 Caráter"/>
+    <w:basedOn w:val="Tipodeletrapredefinidodopargrafo"/>
+    <w:link w:val="Ttulo5"/>
+    <w:uiPriority w:val="9"/>
+    <w:semiHidden/>
+    <w:rsid w:val="00DC6A7F"/>
+    <w:rPr>
+      <w:rFonts w:asciiTheme="majorHAnsi" w:eastAsiaTheme="majorEastAsia" w:hAnsiTheme="majorHAnsi" w:cstheme="majorBidi"/>
+      <w:color w:val="2F5496" w:themeColor="accent1" w:themeShade="BF"/>
     </w:rPr>
   </w:style>
 </w:styles>
@@ -3246,4 +4827,23 @@
     </a:ext>
   </a:extLst>
 </a:theme>
+</file>
+
+<file path=customXml/item1.xml><?xml version="1.0" encoding="utf-8"?>
+<CoverPageProperties xmlns="http://schemas.microsoft.com/office/2006/coverPageProps">
+  <PublishDate>2018-11-14T00:00:00</PublishDate>
+  <Abstract/>
+  <CompanyAddress/>
+  <CompanyPhone/>
+  <CompanyFax/>
+  <CompanyEmail/>
+</CoverPageProperties>
+</file>
+
+<file path=customXml/itemProps1.xml><?xml version="1.0" encoding="utf-8"?>
+<ds:datastoreItem xmlns:ds="http://schemas.openxmlformats.org/officeDocument/2006/customXml" ds:itemID="{55AF091B-3C7A-41E3-B477-F2FDAA23CFDA}">
+  <ds:schemaRefs>
+    <ds:schemaRef ds:uri="http://schemas.microsoft.com/office/2006/coverPageProps"/>
+  </ds:schemaRefs>
+</ds:datastoreItem>
 </file>
</xml_diff>